<commit_message>
collections + pregatire oca tips
</commit_message>
<xml_diff>
--- a/Notite.docx
+++ b/Notite.docx
@@ -1,6 +1,6 @@
 
 <file path=word/document.xml><?xml version="1.0" encoding="utf-8"?>
-<w:document xmlns:wpc="http://schemas.microsoft.com/office/word/2010/wordprocessingCanvas" xmlns:cx="http://schemas.microsoft.com/office/drawing/2014/chartex" xmlns:cx1="http://schemas.microsoft.com/office/drawing/2015/9/8/chartex" xmlns:cx2="http://schemas.microsoft.com/office/drawing/2015/10/21/chartex" xmlns:cx3="http://schemas.microsoft.com/office/drawing/2016/5/9/chartex" xmlns:cx4="http://schemas.microsoft.com/office/drawing/2016/5/10/chartex" xmlns:cx5="http://schemas.microsoft.com/office/drawing/2016/5/11/chartex" xmlns:cx6="http://schemas.microsoft.com/office/drawing/2016/5/12/chartex" xmlns:cx7="http://schemas.microsoft.com/office/drawing/2016/5/13/chartex" xmlns:cx8="http://schemas.microsoft.com/office/drawing/2016/5/14/chartex" xmlns:mc="http://schemas.openxmlformats.org/markup-compatibility/2006" xmlns:aink="http://schemas.microsoft.com/office/drawing/2016/ink" xmlns:am3d="http://schemas.microsoft.com/office/drawing/2017/model3d" xmlns:o="urn:schemas-microsoft-com:office:office" xmlns:r="http://schemas.openxmlformats.org/officeDocument/2006/relationships" xmlns:m="http://schemas.openxmlformats.org/officeDocument/2006/math" xmlns:v="urn:schemas-microsoft-com:vml" xmlns:wp14="http://schemas.microsoft.com/office/word/2010/wordprocessingDrawing" xmlns:wp="http://schemas.openxmlformats.org/drawingml/2006/wordprocessingDrawing" xmlns:w10="urn:schemas-microsoft-com:office:word" xmlns:w="http://schemas.openxmlformats.org/wordprocessingml/2006/main" xmlns:w14="http://schemas.microsoft.com/office/word/2010/wordml" xmlns:w15="http://schemas.microsoft.com/office/word/2012/wordml" xmlns:w16cid="http://schemas.microsoft.com/office/word/2016/wordml/cid" xmlns:w16se="http://schemas.microsoft.com/office/word/2015/wordml/symex" xmlns:wpg="http://schemas.microsoft.com/office/word/2010/wordprocessingGroup" xmlns:wpi="http://schemas.microsoft.com/office/word/2010/wordprocessingInk" xmlns:wne="http://schemas.microsoft.com/office/word/2006/wordml" xmlns:wps="http://schemas.microsoft.com/office/word/2010/wordprocessingShape" mc:Ignorable="w14 w15 w16se w16cid wp14">
+<w:document xmlns:wpc="http://schemas.microsoft.com/office/word/2010/wordprocessingCanvas" xmlns:cx="http://schemas.microsoft.com/office/drawing/2014/chartex" xmlns:cx1="http://schemas.microsoft.com/office/drawing/2015/9/8/chartex" xmlns:mc="http://schemas.openxmlformats.org/markup-compatibility/2006" xmlns:o="urn:schemas-microsoft-com:office:office" xmlns:r="http://schemas.openxmlformats.org/officeDocument/2006/relationships" xmlns:m="http://schemas.openxmlformats.org/officeDocument/2006/math" xmlns:v="urn:schemas-microsoft-com:vml" xmlns:wp14="http://schemas.microsoft.com/office/word/2010/wordprocessingDrawing" xmlns:wp="http://schemas.openxmlformats.org/drawingml/2006/wordprocessingDrawing" xmlns:w10="urn:schemas-microsoft-com:office:word" xmlns:w="http://schemas.openxmlformats.org/wordprocessingml/2006/main" xmlns:w14="http://schemas.microsoft.com/office/word/2010/wordml" xmlns:w15="http://schemas.microsoft.com/office/word/2012/wordml" xmlns:w16se="http://schemas.microsoft.com/office/word/2015/wordml/symex" xmlns:wpg="http://schemas.microsoft.com/office/word/2010/wordprocessingGroup" xmlns:wpi="http://schemas.microsoft.com/office/word/2010/wordprocessingInk" xmlns:wne="http://schemas.microsoft.com/office/word/2006/wordml" xmlns:wps="http://schemas.microsoft.com/office/word/2010/wordprocessingShape" mc:Ignorable="w14 w15 w16se wp14">
   <w:body>
     <w:p>
       <w:pPr>
@@ -133,6 +133,1755 @@
           <w:rFonts w:ascii="Times New Roman" w:eastAsia="Times New Roman" w:hAnsi="Times New Roman" w:cs="Times New Roman"/>
           <w:sz w:val="24"/>
           <w:szCs w:val="24"/>
+          <w:lang w:eastAsia="en-US"/>
+        </w:rPr>
+      </w:pPr>
+      <w:r>
+        <w:rPr>
+          <w:rFonts w:ascii="Arial" w:eastAsia="Times New Roman" w:hAnsi="Arial" w:cs="Arial"/>
+          <w:color w:val="000000"/>
+          <w:lang w:eastAsia="en-US"/>
+        </w:rPr>
+        <w:t>Curs 8:</w:t>
+      </w:r>
+    </w:p>
+    <w:p>
+      <w:pPr>
+        <w:numPr>
+          <w:ilvl w:val="0"/>
+          <w:numId w:val="19"/>
+        </w:numPr>
+        <w:spacing w:after="0" w:line="240" w:lineRule="auto"/>
+        <w:textAlignment w:val="baseline"/>
+        <w:rPr>
+          <w:rFonts w:ascii="Arial" w:eastAsia="Times New Roman" w:hAnsi="Arial" w:cs="Arial"/>
+          <w:color w:val="000000"/>
+          <w:lang w:eastAsia="en-US"/>
+        </w:rPr>
+      </w:pPr>
+      <w:proofErr w:type="spellStart"/>
+      <w:r>
+        <w:rPr>
+          <w:rFonts w:ascii="Arial" w:eastAsia="Times New Roman" w:hAnsi="Arial" w:cs="Arial"/>
+          <w:color w:val="000000"/>
+          <w:lang w:eastAsia="en-US"/>
+        </w:rPr>
+        <w:t>java.util</w:t>
+      </w:r>
+      <w:proofErr w:type="spellEnd"/>
+    </w:p>
+    <w:p>
+      <w:pPr>
+        <w:numPr>
+          <w:ilvl w:val="0"/>
+          <w:numId w:val="19"/>
+        </w:numPr>
+        <w:spacing w:after="0" w:line="240" w:lineRule="auto"/>
+        <w:textAlignment w:val="baseline"/>
+        <w:rPr>
+          <w:rFonts w:ascii="Arial" w:eastAsia="Times New Roman" w:hAnsi="Arial" w:cs="Arial"/>
+          <w:color w:val="000000"/>
+          <w:lang w:eastAsia="en-US"/>
+        </w:rPr>
+      </w:pPr>
+      <w:r>
+        <w:rPr>
+          <w:rFonts w:ascii="Arial" w:eastAsia="Times New Roman" w:hAnsi="Arial" w:cs="Arial"/>
+          <w:color w:val="000000"/>
+          <w:lang w:eastAsia="en-US"/>
+        </w:rPr>
+        <w:t xml:space="preserve">Collections framework vs Collection interface </w:t>
+      </w:r>
+    </w:p>
+    <w:p>
+      <w:pPr>
+        <w:numPr>
+          <w:ilvl w:val="1"/>
+          <w:numId w:val="20"/>
+        </w:numPr>
+        <w:spacing w:after="0" w:line="240" w:lineRule="auto"/>
+        <w:textAlignment w:val="baseline"/>
+        <w:rPr>
+          <w:rFonts w:ascii="Arial" w:eastAsia="Times New Roman" w:hAnsi="Arial" w:cs="Arial"/>
+          <w:color w:val="000000"/>
+          <w:lang w:eastAsia="en-US"/>
+        </w:rPr>
+      </w:pPr>
+      <w:r>
+        <w:rPr>
+          <w:rFonts w:ascii="Arial" w:eastAsia="Times New Roman" w:hAnsi="Arial" w:cs="Arial"/>
+          <w:b/>
+          <w:bCs/>
+          <w:color w:val="000000"/>
+          <w:lang w:eastAsia="en-US"/>
+        </w:rPr>
+        <w:t>List:</w:t>
+      </w:r>
+      <w:r>
+        <w:rPr>
+          <w:rFonts w:ascii="Arial" w:eastAsia="Times New Roman" w:hAnsi="Arial" w:cs="Arial"/>
+          <w:color w:val="000000"/>
+          <w:lang w:eastAsia="en-US"/>
+        </w:rPr>
+        <w:t xml:space="preserve"> Ordered, allows duplicates, elements accessed by index</w:t>
+      </w:r>
+    </w:p>
+    <w:p>
+      <w:pPr>
+        <w:numPr>
+          <w:ilvl w:val="1"/>
+          <w:numId w:val="20"/>
+        </w:numPr>
+        <w:spacing w:after="0" w:line="240" w:lineRule="auto"/>
+        <w:textAlignment w:val="baseline"/>
+        <w:rPr>
+          <w:rFonts w:ascii="Arial" w:eastAsia="Times New Roman" w:hAnsi="Arial" w:cs="Arial"/>
+          <w:color w:val="000000"/>
+          <w:lang w:eastAsia="en-US"/>
+        </w:rPr>
+      </w:pPr>
+      <w:r>
+        <w:rPr>
+          <w:rFonts w:ascii="Arial" w:eastAsia="Times New Roman" w:hAnsi="Arial" w:cs="Arial"/>
+          <w:b/>
+          <w:bCs/>
+          <w:color w:val="000000"/>
+          <w:lang w:eastAsia="en-US"/>
+        </w:rPr>
+        <w:t xml:space="preserve">Set: </w:t>
+      </w:r>
+      <w:r>
+        <w:rPr>
+          <w:rFonts w:ascii="Arial" w:eastAsia="Times New Roman" w:hAnsi="Arial" w:cs="Arial"/>
+          <w:color w:val="000000"/>
+          <w:lang w:eastAsia="en-US"/>
+        </w:rPr>
+        <w:t>Does not allow duplicates</w:t>
+      </w:r>
+    </w:p>
+    <w:p>
+      <w:pPr>
+        <w:numPr>
+          <w:ilvl w:val="1"/>
+          <w:numId w:val="20"/>
+        </w:numPr>
+        <w:spacing w:after="0" w:line="240" w:lineRule="auto"/>
+        <w:textAlignment w:val="baseline"/>
+        <w:rPr>
+          <w:rFonts w:ascii="Arial" w:eastAsia="Times New Roman" w:hAnsi="Arial" w:cs="Arial"/>
+          <w:color w:val="000000"/>
+          <w:lang w:eastAsia="en-US"/>
+        </w:rPr>
+      </w:pPr>
+      <w:r>
+        <w:rPr>
+          <w:rFonts w:ascii="Arial" w:eastAsia="Times New Roman" w:hAnsi="Arial" w:cs="Arial"/>
+          <w:b/>
+          <w:bCs/>
+          <w:color w:val="000000"/>
+          <w:lang w:eastAsia="en-US"/>
+        </w:rPr>
+        <w:t>Queue:</w:t>
+      </w:r>
+      <w:r>
+        <w:rPr>
+          <w:rFonts w:ascii="Arial" w:eastAsia="Times New Roman" w:hAnsi="Arial" w:cs="Arial"/>
+          <w:color w:val="000000"/>
+          <w:lang w:eastAsia="en-US"/>
+        </w:rPr>
+        <w:t xml:space="preserve"> Specific order </w:t>
+      </w:r>
+    </w:p>
+    <w:p>
+      <w:pPr>
+        <w:numPr>
+          <w:ilvl w:val="1"/>
+          <w:numId w:val="20"/>
+        </w:numPr>
+        <w:spacing w:after="0" w:line="240" w:lineRule="auto"/>
+        <w:textAlignment w:val="baseline"/>
+        <w:rPr>
+          <w:rFonts w:ascii="Arial" w:eastAsia="Times New Roman" w:hAnsi="Arial" w:cs="Arial"/>
+          <w:b/>
+          <w:bCs/>
+          <w:color w:val="000000"/>
+          <w:lang w:eastAsia="en-US"/>
+        </w:rPr>
+      </w:pPr>
+      <w:r>
+        <w:rPr>
+          <w:rFonts w:ascii="Arial" w:eastAsia="Times New Roman" w:hAnsi="Arial" w:cs="Arial"/>
+          <w:b/>
+          <w:bCs/>
+          <w:color w:val="000000"/>
+          <w:lang w:eastAsia="en-US"/>
+        </w:rPr>
+        <w:t xml:space="preserve">Map: </w:t>
+      </w:r>
+      <w:r>
+        <w:rPr>
+          <w:rFonts w:ascii="Arial" w:eastAsia="Times New Roman" w:hAnsi="Arial" w:cs="Arial"/>
+          <w:color w:val="000000"/>
+          <w:lang w:eastAsia="en-US"/>
+        </w:rPr>
+        <w:t>Key value pairs, no duplicates for keys</w:t>
+      </w:r>
+    </w:p>
+    <w:p>
+      <w:pPr>
+        <w:numPr>
+          <w:ilvl w:val="0"/>
+          <w:numId w:val="20"/>
+        </w:numPr>
+        <w:spacing w:after="0" w:line="240" w:lineRule="auto"/>
+        <w:textAlignment w:val="baseline"/>
+        <w:rPr>
+          <w:rFonts w:ascii="Arial" w:eastAsia="Times New Roman" w:hAnsi="Arial" w:cs="Arial"/>
+          <w:color w:val="000000"/>
+          <w:lang w:eastAsia="en-US"/>
+        </w:rPr>
+      </w:pPr>
+      <w:r>
+        <w:rPr>
+          <w:rFonts w:ascii="Arial" w:eastAsia="Times New Roman" w:hAnsi="Arial" w:cs="Arial"/>
+          <w:b/>
+          <w:bCs/>
+          <w:color w:val="000000"/>
+          <w:lang w:eastAsia="en-US"/>
+        </w:rPr>
+        <w:t>Methods</w:t>
+      </w:r>
+      <w:r>
+        <w:rPr>
+          <w:rFonts w:ascii="Arial" w:eastAsia="Times New Roman" w:hAnsi="Arial" w:cs="Arial"/>
+          <w:color w:val="000000"/>
+          <w:lang w:eastAsia="en-US"/>
+        </w:rPr>
+        <w:t>:</w:t>
+      </w:r>
+    </w:p>
+    <w:p>
+      <w:pPr>
+        <w:numPr>
+          <w:ilvl w:val="1"/>
+          <w:numId w:val="20"/>
+        </w:numPr>
+        <w:spacing w:after="0" w:line="240" w:lineRule="auto"/>
+        <w:textAlignment w:val="baseline"/>
+        <w:rPr>
+          <w:rFonts w:ascii="Arial" w:eastAsia="Times New Roman" w:hAnsi="Arial" w:cs="Arial"/>
+          <w:color w:val="000000"/>
+          <w:lang w:eastAsia="en-US"/>
+        </w:rPr>
+      </w:pPr>
+      <w:r>
+        <w:rPr>
+          <w:rFonts w:ascii="Arial" w:eastAsia="Times New Roman" w:hAnsi="Arial" w:cs="Arial"/>
+          <w:b/>
+          <w:bCs/>
+          <w:color w:val="000000"/>
+          <w:lang w:eastAsia="en-US"/>
+        </w:rPr>
+        <w:t>Collection</w:t>
+      </w:r>
+      <w:r>
+        <w:rPr>
+          <w:rFonts w:ascii="Arial" w:eastAsia="Times New Roman" w:hAnsi="Arial" w:cs="Arial"/>
+          <w:color w:val="000000"/>
+          <w:lang w:eastAsia="en-US"/>
+        </w:rPr>
+        <w:t xml:space="preserve">: </w:t>
+      </w:r>
+      <w:proofErr w:type="spellStart"/>
+      <w:r>
+        <w:rPr>
+          <w:rFonts w:ascii="Arial" w:eastAsia="Times New Roman" w:hAnsi="Arial" w:cs="Arial"/>
+          <w:color w:val="000000"/>
+          <w:lang w:eastAsia="en-US"/>
+        </w:rPr>
+        <w:t>boolean</w:t>
+      </w:r>
+      <w:proofErr w:type="spellEnd"/>
+      <w:r>
+        <w:rPr>
+          <w:rFonts w:ascii="Arial" w:eastAsia="Times New Roman" w:hAnsi="Arial" w:cs="Arial"/>
+          <w:color w:val="000000"/>
+          <w:lang w:eastAsia="en-US"/>
+        </w:rPr>
+        <w:t xml:space="preserve"> </w:t>
+      </w:r>
+      <w:r>
+        <w:rPr>
+          <w:rFonts w:ascii="Arial" w:eastAsia="Times New Roman" w:hAnsi="Arial" w:cs="Arial"/>
+          <w:b/>
+          <w:bCs/>
+          <w:color w:val="000000"/>
+          <w:lang w:eastAsia="en-US"/>
+        </w:rPr>
+        <w:t>add</w:t>
+      </w:r>
+      <w:r>
+        <w:rPr>
+          <w:rFonts w:ascii="Arial" w:eastAsia="Times New Roman" w:hAnsi="Arial" w:cs="Arial"/>
+          <w:color w:val="000000"/>
+          <w:lang w:eastAsia="en-US"/>
+        </w:rPr>
+        <w:t xml:space="preserve">(E element), </w:t>
+      </w:r>
+      <w:proofErr w:type="spellStart"/>
+      <w:r>
+        <w:rPr>
+          <w:rFonts w:ascii="Arial" w:eastAsia="Times New Roman" w:hAnsi="Arial" w:cs="Arial"/>
+          <w:color w:val="000000"/>
+          <w:lang w:eastAsia="en-US"/>
+        </w:rPr>
+        <w:t>boolean</w:t>
+      </w:r>
+      <w:proofErr w:type="spellEnd"/>
+      <w:r>
+        <w:rPr>
+          <w:rFonts w:ascii="Arial" w:eastAsia="Times New Roman" w:hAnsi="Arial" w:cs="Arial"/>
+          <w:color w:val="000000"/>
+          <w:lang w:eastAsia="en-US"/>
+        </w:rPr>
+        <w:t xml:space="preserve"> </w:t>
+      </w:r>
+      <w:r>
+        <w:rPr>
+          <w:rFonts w:ascii="Arial" w:eastAsia="Times New Roman" w:hAnsi="Arial" w:cs="Arial"/>
+          <w:b/>
+          <w:bCs/>
+          <w:color w:val="000000"/>
+          <w:lang w:eastAsia="en-US"/>
+        </w:rPr>
+        <w:t>remove</w:t>
+      </w:r>
+      <w:r>
+        <w:rPr>
+          <w:rFonts w:ascii="Arial" w:eastAsia="Times New Roman" w:hAnsi="Arial" w:cs="Arial"/>
+          <w:color w:val="000000"/>
+          <w:lang w:eastAsia="en-US"/>
+        </w:rPr>
+        <w:t xml:space="preserve">(Object object), </w:t>
+      </w:r>
+      <w:proofErr w:type="spellStart"/>
+      <w:r>
+        <w:rPr>
+          <w:rFonts w:ascii="Arial" w:eastAsia="Times New Roman" w:hAnsi="Arial" w:cs="Arial"/>
+          <w:color w:val="000000"/>
+          <w:lang w:eastAsia="en-US"/>
+        </w:rPr>
+        <w:t>boolean</w:t>
+      </w:r>
+      <w:proofErr w:type="spellEnd"/>
+      <w:r>
+        <w:rPr>
+          <w:rFonts w:ascii="Arial" w:eastAsia="Times New Roman" w:hAnsi="Arial" w:cs="Arial"/>
+          <w:color w:val="000000"/>
+          <w:lang w:eastAsia="en-US"/>
+        </w:rPr>
+        <w:t xml:space="preserve"> </w:t>
+      </w:r>
+      <w:proofErr w:type="spellStart"/>
+      <w:r>
+        <w:rPr>
+          <w:rFonts w:ascii="Arial" w:eastAsia="Times New Roman" w:hAnsi="Arial" w:cs="Arial"/>
+          <w:b/>
+          <w:bCs/>
+          <w:color w:val="000000"/>
+          <w:lang w:eastAsia="en-US"/>
+        </w:rPr>
+        <w:t>isEmpty</w:t>
+      </w:r>
+      <w:proofErr w:type="spellEnd"/>
+      <w:r>
+        <w:rPr>
+          <w:rFonts w:ascii="Arial" w:eastAsia="Times New Roman" w:hAnsi="Arial" w:cs="Arial"/>
+          <w:color w:val="000000"/>
+          <w:lang w:eastAsia="en-US"/>
+        </w:rPr>
+        <w:t xml:space="preserve">(), </w:t>
+      </w:r>
+      <w:proofErr w:type="spellStart"/>
+      <w:r>
+        <w:rPr>
+          <w:rFonts w:ascii="Arial" w:eastAsia="Times New Roman" w:hAnsi="Arial" w:cs="Arial"/>
+          <w:color w:val="000000"/>
+          <w:lang w:eastAsia="en-US"/>
+        </w:rPr>
+        <w:t>int</w:t>
+      </w:r>
+      <w:proofErr w:type="spellEnd"/>
+      <w:r>
+        <w:rPr>
+          <w:rFonts w:ascii="Arial" w:eastAsia="Times New Roman" w:hAnsi="Arial" w:cs="Arial"/>
+          <w:color w:val="000000"/>
+          <w:lang w:eastAsia="en-US"/>
+        </w:rPr>
+        <w:t xml:space="preserve"> </w:t>
+      </w:r>
+      <w:r>
+        <w:rPr>
+          <w:rFonts w:ascii="Arial" w:eastAsia="Times New Roman" w:hAnsi="Arial" w:cs="Arial"/>
+          <w:b/>
+          <w:bCs/>
+          <w:color w:val="000000"/>
+          <w:lang w:eastAsia="en-US"/>
+        </w:rPr>
+        <w:t>size</w:t>
+      </w:r>
+      <w:r>
+        <w:rPr>
+          <w:rFonts w:ascii="Arial" w:eastAsia="Times New Roman" w:hAnsi="Arial" w:cs="Arial"/>
+          <w:color w:val="000000"/>
+          <w:lang w:eastAsia="en-US"/>
+        </w:rPr>
+        <w:t xml:space="preserve">(), void </w:t>
+      </w:r>
+      <w:r>
+        <w:rPr>
+          <w:rFonts w:ascii="Arial" w:eastAsia="Times New Roman" w:hAnsi="Arial" w:cs="Arial"/>
+          <w:b/>
+          <w:bCs/>
+          <w:color w:val="000000"/>
+          <w:lang w:eastAsia="en-US"/>
+        </w:rPr>
+        <w:t>clear</w:t>
+      </w:r>
+      <w:r>
+        <w:rPr>
+          <w:rFonts w:ascii="Arial" w:eastAsia="Times New Roman" w:hAnsi="Arial" w:cs="Arial"/>
+          <w:color w:val="000000"/>
+          <w:lang w:eastAsia="en-US"/>
+        </w:rPr>
+        <w:t xml:space="preserve">(), </w:t>
+      </w:r>
+      <w:proofErr w:type="spellStart"/>
+      <w:r>
+        <w:rPr>
+          <w:rFonts w:ascii="Arial" w:eastAsia="Times New Roman" w:hAnsi="Arial" w:cs="Arial"/>
+          <w:color w:val="000000"/>
+          <w:lang w:eastAsia="en-US"/>
+        </w:rPr>
+        <w:t>boolean</w:t>
+      </w:r>
+      <w:proofErr w:type="spellEnd"/>
+      <w:r>
+        <w:rPr>
+          <w:rFonts w:ascii="Arial" w:eastAsia="Times New Roman" w:hAnsi="Arial" w:cs="Arial"/>
+          <w:color w:val="000000"/>
+          <w:lang w:eastAsia="en-US"/>
+        </w:rPr>
+        <w:t xml:space="preserve"> </w:t>
+      </w:r>
+      <w:r>
+        <w:rPr>
+          <w:rFonts w:ascii="Arial" w:eastAsia="Times New Roman" w:hAnsi="Arial" w:cs="Arial"/>
+          <w:b/>
+          <w:bCs/>
+          <w:color w:val="000000"/>
+          <w:lang w:eastAsia="en-US"/>
+        </w:rPr>
+        <w:t>contains</w:t>
+      </w:r>
+      <w:r>
+        <w:rPr>
+          <w:rFonts w:ascii="Arial" w:eastAsia="Times New Roman" w:hAnsi="Arial" w:cs="Arial"/>
+          <w:color w:val="000000"/>
+          <w:lang w:eastAsia="en-US"/>
+        </w:rPr>
+        <w:t>(Object object)</w:t>
+      </w:r>
+    </w:p>
+    <w:p>
+      <w:pPr>
+        <w:numPr>
+          <w:ilvl w:val="1"/>
+          <w:numId w:val="20"/>
+        </w:numPr>
+        <w:spacing w:after="0" w:line="240" w:lineRule="auto"/>
+        <w:textAlignment w:val="baseline"/>
+        <w:rPr>
+          <w:rFonts w:ascii="Arial" w:eastAsia="Times New Roman" w:hAnsi="Arial" w:cs="Arial"/>
+          <w:color w:val="000000"/>
+          <w:lang w:eastAsia="en-US"/>
+        </w:rPr>
+      </w:pPr>
+      <w:r>
+        <w:rPr>
+          <w:rFonts w:ascii="Arial" w:eastAsia="Times New Roman" w:hAnsi="Arial" w:cs="Arial"/>
+          <w:b/>
+          <w:bCs/>
+          <w:color w:val="000000"/>
+          <w:lang w:eastAsia="en-US"/>
+        </w:rPr>
+        <w:t>List</w:t>
+      </w:r>
+      <w:r>
+        <w:rPr>
+          <w:rFonts w:ascii="Arial" w:eastAsia="Times New Roman" w:hAnsi="Arial" w:cs="Arial"/>
+          <w:color w:val="000000"/>
+          <w:lang w:eastAsia="en-US"/>
+        </w:rPr>
+        <w:t xml:space="preserve">: void </w:t>
+      </w:r>
+      <w:r>
+        <w:rPr>
+          <w:rFonts w:ascii="Arial" w:eastAsia="Times New Roman" w:hAnsi="Arial" w:cs="Arial"/>
+          <w:b/>
+          <w:bCs/>
+          <w:color w:val="000000"/>
+          <w:lang w:eastAsia="en-US"/>
+        </w:rPr>
+        <w:t>remove</w:t>
+      </w:r>
+      <w:r>
+        <w:rPr>
+          <w:rFonts w:ascii="Arial" w:eastAsia="Times New Roman" w:hAnsi="Arial" w:cs="Arial"/>
+          <w:color w:val="000000"/>
+          <w:lang w:eastAsia="en-US"/>
+        </w:rPr>
+        <w:t>(</w:t>
+      </w:r>
+      <w:proofErr w:type="spellStart"/>
+      <w:r>
+        <w:rPr>
+          <w:rFonts w:ascii="Arial" w:eastAsia="Times New Roman" w:hAnsi="Arial" w:cs="Arial"/>
+          <w:color w:val="000000"/>
+          <w:lang w:eastAsia="en-US"/>
+        </w:rPr>
+        <w:t>int</w:t>
+      </w:r>
+      <w:proofErr w:type="spellEnd"/>
+      <w:r>
+        <w:rPr>
+          <w:rFonts w:ascii="Arial" w:eastAsia="Times New Roman" w:hAnsi="Arial" w:cs="Arial"/>
+          <w:color w:val="000000"/>
+          <w:lang w:eastAsia="en-US"/>
+        </w:rPr>
+        <w:t xml:space="preserve"> index), void </w:t>
+      </w:r>
+      <w:r>
+        <w:rPr>
+          <w:rFonts w:ascii="Arial" w:eastAsia="Times New Roman" w:hAnsi="Arial" w:cs="Arial"/>
+          <w:b/>
+          <w:bCs/>
+          <w:color w:val="000000"/>
+          <w:lang w:eastAsia="en-US"/>
+        </w:rPr>
+        <w:t>add</w:t>
+      </w:r>
+      <w:r>
+        <w:rPr>
+          <w:rFonts w:ascii="Arial" w:eastAsia="Times New Roman" w:hAnsi="Arial" w:cs="Arial"/>
+          <w:color w:val="000000"/>
+          <w:lang w:eastAsia="en-US"/>
+        </w:rPr>
+        <w:t>(</w:t>
+      </w:r>
+      <w:proofErr w:type="spellStart"/>
+      <w:r>
+        <w:rPr>
+          <w:rFonts w:ascii="Arial" w:eastAsia="Times New Roman" w:hAnsi="Arial" w:cs="Arial"/>
+          <w:color w:val="000000"/>
+          <w:lang w:eastAsia="en-US"/>
+        </w:rPr>
+        <w:t>int</w:t>
+      </w:r>
+      <w:proofErr w:type="spellEnd"/>
+      <w:r>
+        <w:rPr>
+          <w:rFonts w:ascii="Arial" w:eastAsia="Times New Roman" w:hAnsi="Arial" w:cs="Arial"/>
+          <w:color w:val="000000"/>
+          <w:lang w:eastAsia="en-US"/>
+        </w:rPr>
+        <w:t xml:space="preserve"> index, E element), E </w:t>
+      </w:r>
+      <w:r>
+        <w:rPr>
+          <w:rFonts w:ascii="Arial" w:eastAsia="Times New Roman" w:hAnsi="Arial" w:cs="Arial"/>
+          <w:b/>
+          <w:bCs/>
+          <w:color w:val="000000"/>
+          <w:lang w:eastAsia="en-US"/>
+        </w:rPr>
+        <w:t>get</w:t>
+      </w:r>
+      <w:r>
+        <w:rPr>
+          <w:rFonts w:ascii="Arial" w:eastAsia="Times New Roman" w:hAnsi="Arial" w:cs="Arial"/>
+          <w:color w:val="000000"/>
+          <w:lang w:eastAsia="en-US"/>
+        </w:rPr>
+        <w:t>(</w:t>
+      </w:r>
+      <w:proofErr w:type="spellStart"/>
+      <w:r>
+        <w:rPr>
+          <w:rFonts w:ascii="Arial" w:eastAsia="Times New Roman" w:hAnsi="Arial" w:cs="Arial"/>
+          <w:color w:val="000000"/>
+          <w:lang w:eastAsia="en-US"/>
+        </w:rPr>
+        <w:t>int</w:t>
+      </w:r>
+      <w:proofErr w:type="spellEnd"/>
+      <w:r>
+        <w:rPr>
+          <w:rFonts w:ascii="Arial" w:eastAsia="Times New Roman" w:hAnsi="Arial" w:cs="Arial"/>
+          <w:color w:val="000000"/>
+          <w:lang w:eastAsia="en-US"/>
+        </w:rPr>
+        <w:t xml:space="preserve"> index), </w:t>
+      </w:r>
+      <w:proofErr w:type="spellStart"/>
+      <w:r>
+        <w:rPr>
+          <w:rFonts w:ascii="Arial" w:eastAsia="Times New Roman" w:hAnsi="Arial" w:cs="Arial"/>
+          <w:color w:val="000000"/>
+          <w:lang w:eastAsia="en-US"/>
+        </w:rPr>
+        <w:t>int</w:t>
+      </w:r>
+      <w:proofErr w:type="spellEnd"/>
+      <w:r>
+        <w:rPr>
+          <w:rFonts w:ascii="Arial" w:eastAsia="Times New Roman" w:hAnsi="Arial" w:cs="Arial"/>
+          <w:color w:val="000000"/>
+          <w:lang w:eastAsia="en-US"/>
+        </w:rPr>
+        <w:t xml:space="preserve"> </w:t>
+      </w:r>
+      <w:proofErr w:type="spellStart"/>
+      <w:r>
+        <w:rPr>
+          <w:rFonts w:ascii="Arial" w:eastAsia="Times New Roman" w:hAnsi="Arial" w:cs="Arial"/>
+          <w:b/>
+          <w:bCs/>
+          <w:color w:val="000000"/>
+          <w:lang w:eastAsia="en-US"/>
+        </w:rPr>
+        <w:t>indexOf</w:t>
+      </w:r>
+      <w:proofErr w:type="spellEnd"/>
+      <w:r>
+        <w:rPr>
+          <w:rFonts w:ascii="Arial" w:eastAsia="Times New Roman" w:hAnsi="Arial" w:cs="Arial"/>
+          <w:color w:val="000000"/>
+          <w:lang w:eastAsia="en-US"/>
+        </w:rPr>
+        <w:t xml:space="preserve">(Object o), E </w:t>
+      </w:r>
+      <w:r>
+        <w:rPr>
+          <w:rFonts w:ascii="Arial" w:eastAsia="Times New Roman" w:hAnsi="Arial" w:cs="Arial"/>
+          <w:b/>
+          <w:bCs/>
+          <w:color w:val="000000"/>
+          <w:lang w:eastAsia="en-US"/>
+        </w:rPr>
+        <w:t>set</w:t>
+      </w:r>
+      <w:r>
+        <w:rPr>
+          <w:rFonts w:ascii="Arial" w:eastAsia="Times New Roman" w:hAnsi="Arial" w:cs="Arial"/>
+          <w:color w:val="000000"/>
+          <w:lang w:eastAsia="en-US"/>
+        </w:rPr>
+        <w:t>(</w:t>
+      </w:r>
+      <w:proofErr w:type="spellStart"/>
+      <w:r>
+        <w:rPr>
+          <w:rFonts w:ascii="Arial" w:eastAsia="Times New Roman" w:hAnsi="Arial" w:cs="Arial"/>
+          <w:color w:val="000000"/>
+          <w:lang w:eastAsia="en-US"/>
+        </w:rPr>
+        <w:t>int</w:t>
+      </w:r>
+      <w:proofErr w:type="spellEnd"/>
+      <w:r>
+        <w:rPr>
+          <w:rFonts w:ascii="Arial" w:eastAsia="Times New Roman" w:hAnsi="Arial" w:cs="Arial"/>
+          <w:color w:val="000000"/>
+          <w:lang w:eastAsia="en-US"/>
+        </w:rPr>
+        <w:t xml:space="preserve"> index, E e)</w:t>
+      </w:r>
+    </w:p>
+    <w:p>
+      <w:pPr>
+        <w:numPr>
+          <w:ilvl w:val="1"/>
+          <w:numId w:val="20"/>
+        </w:numPr>
+        <w:spacing w:after="0" w:line="240" w:lineRule="auto"/>
+        <w:textAlignment w:val="baseline"/>
+        <w:rPr>
+          <w:rFonts w:ascii="Arial" w:eastAsia="Times New Roman" w:hAnsi="Arial" w:cs="Arial"/>
+          <w:color w:val="000000"/>
+          <w:lang w:eastAsia="en-US"/>
+        </w:rPr>
+      </w:pPr>
+      <w:proofErr w:type="spellStart"/>
+      <w:r>
+        <w:rPr>
+          <w:rFonts w:ascii="Arial" w:eastAsia="Times New Roman" w:hAnsi="Arial" w:cs="Arial"/>
+          <w:b/>
+          <w:bCs/>
+          <w:color w:val="000000"/>
+          <w:lang w:eastAsia="en-US"/>
+        </w:rPr>
+        <w:t>ArrayDeque</w:t>
+      </w:r>
+      <w:proofErr w:type="spellEnd"/>
+      <w:r>
+        <w:rPr>
+          <w:rFonts w:ascii="Arial" w:eastAsia="Times New Roman" w:hAnsi="Arial" w:cs="Arial"/>
+          <w:color w:val="000000"/>
+          <w:lang w:eastAsia="en-US"/>
+        </w:rPr>
+        <w:t xml:space="preserve">: </w:t>
+      </w:r>
+      <w:proofErr w:type="spellStart"/>
+      <w:r>
+        <w:rPr>
+          <w:rFonts w:ascii="Arial" w:eastAsia="Times New Roman" w:hAnsi="Arial" w:cs="Arial"/>
+          <w:color w:val="000000"/>
+          <w:lang w:eastAsia="en-US"/>
+        </w:rPr>
+        <w:t>boolean</w:t>
+      </w:r>
+      <w:proofErr w:type="spellEnd"/>
+      <w:r>
+        <w:rPr>
+          <w:rFonts w:ascii="Arial" w:eastAsia="Times New Roman" w:hAnsi="Arial" w:cs="Arial"/>
+          <w:color w:val="000000"/>
+          <w:lang w:eastAsia="en-US"/>
+        </w:rPr>
+        <w:t xml:space="preserve"> </w:t>
+      </w:r>
+      <w:r>
+        <w:rPr>
+          <w:rFonts w:ascii="Arial" w:eastAsia="Times New Roman" w:hAnsi="Arial" w:cs="Arial"/>
+          <w:b/>
+          <w:bCs/>
+          <w:color w:val="000000"/>
+          <w:lang w:eastAsia="en-US"/>
+        </w:rPr>
+        <w:t>add</w:t>
+      </w:r>
+      <w:r>
+        <w:rPr>
+          <w:rFonts w:ascii="Arial" w:eastAsia="Times New Roman" w:hAnsi="Arial" w:cs="Arial"/>
+          <w:color w:val="000000"/>
+          <w:lang w:eastAsia="en-US"/>
+        </w:rPr>
+        <w:t xml:space="preserve">(E e), E </w:t>
+      </w:r>
+      <w:r>
+        <w:rPr>
+          <w:rFonts w:ascii="Arial" w:eastAsia="Times New Roman" w:hAnsi="Arial" w:cs="Arial"/>
+          <w:b/>
+          <w:bCs/>
+          <w:color w:val="000000"/>
+          <w:lang w:eastAsia="en-US"/>
+        </w:rPr>
+        <w:t>element</w:t>
+      </w:r>
+      <w:r>
+        <w:rPr>
+          <w:rFonts w:ascii="Arial" w:eastAsia="Times New Roman" w:hAnsi="Arial" w:cs="Arial"/>
+          <w:color w:val="000000"/>
+          <w:lang w:eastAsia="en-US"/>
+        </w:rPr>
+        <w:t>(),  </w:t>
+      </w:r>
+      <w:proofErr w:type="spellStart"/>
+      <w:r>
+        <w:rPr>
+          <w:rFonts w:ascii="Arial" w:eastAsia="Times New Roman" w:hAnsi="Arial" w:cs="Arial"/>
+          <w:color w:val="000000"/>
+          <w:lang w:eastAsia="en-US"/>
+        </w:rPr>
+        <w:t>boolean</w:t>
+      </w:r>
+      <w:proofErr w:type="spellEnd"/>
+      <w:r>
+        <w:rPr>
+          <w:rFonts w:ascii="Arial" w:eastAsia="Times New Roman" w:hAnsi="Arial" w:cs="Arial"/>
+          <w:color w:val="000000"/>
+          <w:lang w:eastAsia="en-US"/>
+        </w:rPr>
+        <w:t xml:space="preserve"> </w:t>
+      </w:r>
+      <w:r>
+        <w:rPr>
+          <w:rFonts w:ascii="Arial" w:eastAsia="Times New Roman" w:hAnsi="Arial" w:cs="Arial"/>
+          <w:b/>
+          <w:bCs/>
+          <w:color w:val="000000"/>
+          <w:lang w:eastAsia="en-US"/>
+        </w:rPr>
+        <w:t>offer</w:t>
+      </w:r>
+      <w:r>
+        <w:rPr>
+          <w:rFonts w:ascii="Arial" w:eastAsia="Times New Roman" w:hAnsi="Arial" w:cs="Arial"/>
+          <w:color w:val="000000"/>
+          <w:lang w:eastAsia="en-US"/>
+        </w:rPr>
+        <w:t xml:space="preserve">(E e), </w:t>
+      </w:r>
+      <w:proofErr w:type="spellStart"/>
+      <w:r>
+        <w:rPr>
+          <w:rFonts w:ascii="Arial" w:eastAsia="Times New Roman" w:hAnsi="Arial" w:cs="Arial"/>
+          <w:color w:val="000000"/>
+          <w:lang w:eastAsia="en-US"/>
+        </w:rPr>
+        <w:t>boolean</w:t>
+      </w:r>
+      <w:proofErr w:type="spellEnd"/>
+      <w:r>
+        <w:rPr>
+          <w:rFonts w:ascii="Arial" w:eastAsia="Times New Roman" w:hAnsi="Arial" w:cs="Arial"/>
+          <w:color w:val="000000"/>
+          <w:lang w:eastAsia="en-US"/>
+        </w:rPr>
+        <w:t xml:space="preserve"> </w:t>
+      </w:r>
+      <w:r>
+        <w:rPr>
+          <w:rFonts w:ascii="Arial" w:eastAsia="Times New Roman" w:hAnsi="Arial" w:cs="Arial"/>
+          <w:b/>
+          <w:bCs/>
+          <w:color w:val="000000"/>
+          <w:lang w:eastAsia="en-US"/>
+        </w:rPr>
+        <w:t>offer</w:t>
+      </w:r>
+      <w:r>
+        <w:rPr>
+          <w:rFonts w:ascii="Arial" w:eastAsia="Times New Roman" w:hAnsi="Arial" w:cs="Arial"/>
+          <w:color w:val="000000"/>
+          <w:lang w:eastAsia="en-US"/>
+        </w:rPr>
+        <w:t xml:space="preserve">(E e), void </w:t>
+      </w:r>
+      <w:r>
+        <w:rPr>
+          <w:rFonts w:ascii="Arial" w:eastAsia="Times New Roman" w:hAnsi="Arial" w:cs="Arial"/>
+          <w:b/>
+          <w:bCs/>
+          <w:color w:val="000000"/>
+          <w:lang w:eastAsia="en-US"/>
+        </w:rPr>
+        <w:t>push</w:t>
+      </w:r>
+      <w:r>
+        <w:rPr>
+          <w:rFonts w:ascii="Arial" w:eastAsia="Times New Roman" w:hAnsi="Arial" w:cs="Arial"/>
+          <w:color w:val="000000"/>
+          <w:lang w:eastAsia="en-US"/>
+        </w:rPr>
+        <w:t xml:space="preserve">(E e), E </w:t>
+      </w:r>
+      <w:r>
+        <w:rPr>
+          <w:rFonts w:ascii="Arial" w:eastAsia="Times New Roman" w:hAnsi="Arial" w:cs="Arial"/>
+          <w:b/>
+          <w:bCs/>
+          <w:color w:val="000000"/>
+          <w:lang w:eastAsia="en-US"/>
+        </w:rPr>
+        <w:t>poll</w:t>
+      </w:r>
+      <w:r>
+        <w:rPr>
+          <w:rFonts w:ascii="Arial" w:eastAsia="Times New Roman" w:hAnsi="Arial" w:cs="Arial"/>
+          <w:color w:val="000000"/>
+          <w:lang w:eastAsia="en-US"/>
+        </w:rPr>
+        <w:t xml:space="preserve">(), E </w:t>
+      </w:r>
+      <w:r>
+        <w:rPr>
+          <w:rFonts w:ascii="Arial" w:eastAsia="Times New Roman" w:hAnsi="Arial" w:cs="Arial"/>
+          <w:b/>
+          <w:bCs/>
+          <w:color w:val="000000"/>
+          <w:lang w:eastAsia="en-US"/>
+        </w:rPr>
+        <w:t>peek</w:t>
+      </w:r>
+      <w:r>
+        <w:rPr>
+          <w:rFonts w:ascii="Arial" w:eastAsia="Times New Roman" w:hAnsi="Arial" w:cs="Arial"/>
+          <w:color w:val="000000"/>
+          <w:lang w:eastAsia="en-US"/>
+        </w:rPr>
+        <w:t xml:space="preserve">(), E </w:t>
+      </w:r>
+      <w:r>
+        <w:rPr>
+          <w:rFonts w:ascii="Arial" w:eastAsia="Times New Roman" w:hAnsi="Arial" w:cs="Arial"/>
+          <w:b/>
+          <w:bCs/>
+          <w:color w:val="000000"/>
+          <w:lang w:eastAsia="en-US"/>
+        </w:rPr>
+        <w:t>pop</w:t>
+      </w:r>
+      <w:r>
+        <w:rPr>
+          <w:rFonts w:ascii="Arial" w:eastAsia="Times New Roman" w:hAnsi="Arial" w:cs="Arial"/>
+          <w:color w:val="000000"/>
+          <w:lang w:eastAsia="en-US"/>
+        </w:rPr>
+        <w:t>()</w:t>
+      </w:r>
+    </w:p>
+    <w:p>
+      <w:pPr>
+        <w:numPr>
+          <w:ilvl w:val="1"/>
+          <w:numId w:val="20"/>
+        </w:numPr>
+        <w:spacing w:after="0" w:line="240" w:lineRule="auto"/>
+        <w:textAlignment w:val="baseline"/>
+        <w:rPr>
+          <w:rFonts w:ascii="Arial" w:eastAsia="Times New Roman" w:hAnsi="Arial" w:cs="Arial"/>
+          <w:color w:val="000000"/>
+          <w:lang w:eastAsia="en-US"/>
+        </w:rPr>
+      </w:pPr>
+      <w:r>
+        <w:rPr>
+          <w:rFonts w:ascii="Arial" w:eastAsia="Times New Roman" w:hAnsi="Arial" w:cs="Arial"/>
+          <w:b/>
+          <w:bCs/>
+          <w:color w:val="000000"/>
+          <w:lang w:eastAsia="en-US"/>
+        </w:rPr>
+        <w:t>Map</w:t>
+      </w:r>
+      <w:r>
+        <w:rPr>
+          <w:rFonts w:ascii="Arial" w:eastAsia="Times New Roman" w:hAnsi="Arial" w:cs="Arial"/>
+          <w:color w:val="000000"/>
+          <w:lang w:eastAsia="en-US"/>
+        </w:rPr>
+        <w:t xml:space="preserve">: void </w:t>
+      </w:r>
+      <w:r>
+        <w:rPr>
+          <w:rFonts w:ascii="Arial" w:eastAsia="Times New Roman" w:hAnsi="Arial" w:cs="Arial"/>
+          <w:b/>
+          <w:bCs/>
+          <w:color w:val="000000"/>
+          <w:lang w:eastAsia="en-US"/>
+        </w:rPr>
+        <w:t>clear</w:t>
+      </w:r>
+      <w:r>
+        <w:rPr>
+          <w:rFonts w:ascii="Arial" w:eastAsia="Times New Roman" w:hAnsi="Arial" w:cs="Arial"/>
+          <w:color w:val="000000"/>
+          <w:lang w:eastAsia="en-US"/>
+        </w:rPr>
+        <w:t xml:space="preserve">(), </w:t>
+      </w:r>
+      <w:proofErr w:type="spellStart"/>
+      <w:r>
+        <w:rPr>
+          <w:rFonts w:ascii="Arial" w:eastAsia="Times New Roman" w:hAnsi="Arial" w:cs="Arial"/>
+          <w:color w:val="000000"/>
+          <w:lang w:eastAsia="en-US"/>
+        </w:rPr>
+        <w:t>boolean</w:t>
+      </w:r>
+      <w:proofErr w:type="spellEnd"/>
+      <w:r>
+        <w:rPr>
+          <w:rFonts w:ascii="Arial" w:eastAsia="Times New Roman" w:hAnsi="Arial" w:cs="Arial"/>
+          <w:color w:val="000000"/>
+          <w:lang w:eastAsia="en-US"/>
+        </w:rPr>
+        <w:t xml:space="preserve"> </w:t>
+      </w:r>
+      <w:proofErr w:type="spellStart"/>
+      <w:r>
+        <w:rPr>
+          <w:rFonts w:ascii="Arial" w:eastAsia="Times New Roman" w:hAnsi="Arial" w:cs="Arial"/>
+          <w:b/>
+          <w:bCs/>
+          <w:color w:val="000000"/>
+          <w:lang w:eastAsia="en-US"/>
+        </w:rPr>
+        <w:t>isEmpty</w:t>
+      </w:r>
+      <w:proofErr w:type="spellEnd"/>
+      <w:r>
+        <w:rPr>
+          <w:rFonts w:ascii="Arial" w:eastAsia="Times New Roman" w:hAnsi="Arial" w:cs="Arial"/>
+          <w:color w:val="000000"/>
+          <w:lang w:eastAsia="en-US"/>
+        </w:rPr>
+        <w:t xml:space="preserve">(), </w:t>
+      </w:r>
+      <w:proofErr w:type="spellStart"/>
+      <w:r>
+        <w:rPr>
+          <w:rFonts w:ascii="Arial" w:eastAsia="Times New Roman" w:hAnsi="Arial" w:cs="Arial"/>
+          <w:color w:val="000000"/>
+          <w:lang w:eastAsia="en-US"/>
+        </w:rPr>
+        <w:t>int</w:t>
+      </w:r>
+      <w:proofErr w:type="spellEnd"/>
+      <w:r>
+        <w:rPr>
+          <w:rFonts w:ascii="Arial" w:eastAsia="Times New Roman" w:hAnsi="Arial" w:cs="Arial"/>
+          <w:color w:val="000000"/>
+          <w:lang w:eastAsia="en-US"/>
+        </w:rPr>
+        <w:t xml:space="preserve"> </w:t>
+      </w:r>
+      <w:r>
+        <w:rPr>
+          <w:rFonts w:ascii="Arial" w:eastAsia="Times New Roman" w:hAnsi="Arial" w:cs="Arial"/>
+          <w:b/>
+          <w:bCs/>
+          <w:color w:val="000000"/>
+          <w:lang w:eastAsia="en-US"/>
+        </w:rPr>
+        <w:t>size</w:t>
+      </w:r>
+      <w:r>
+        <w:rPr>
+          <w:rFonts w:ascii="Arial" w:eastAsia="Times New Roman" w:hAnsi="Arial" w:cs="Arial"/>
+          <w:color w:val="000000"/>
+          <w:lang w:eastAsia="en-US"/>
+        </w:rPr>
+        <w:t xml:space="preserve">(), V </w:t>
+      </w:r>
+      <w:r>
+        <w:rPr>
+          <w:rFonts w:ascii="Arial" w:eastAsia="Times New Roman" w:hAnsi="Arial" w:cs="Arial"/>
+          <w:b/>
+          <w:bCs/>
+          <w:color w:val="000000"/>
+          <w:lang w:eastAsia="en-US"/>
+        </w:rPr>
+        <w:t>get</w:t>
+      </w:r>
+      <w:r>
+        <w:rPr>
+          <w:rFonts w:ascii="Arial" w:eastAsia="Times New Roman" w:hAnsi="Arial" w:cs="Arial"/>
+          <w:color w:val="000000"/>
+          <w:lang w:eastAsia="en-US"/>
+        </w:rPr>
+        <w:t xml:space="preserve">(Object key), V </w:t>
+      </w:r>
+      <w:r>
+        <w:rPr>
+          <w:rFonts w:ascii="Arial" w:eastAsia="Times New Roman" w:hAnsi="Arial" w:cs="Arial"/>
+          <w:b/>
+          <w:bCs/>
+          <w:color w:val="000000"/>
+          <w:lang w:eastAsia="en-US"/>
+        </w:rPr>
+        <w:t>put</w:t>
+      </w:r>
+      <w:r>
+        <w:rPr>
+          <w:rFonts w:ascii="Arial" w:eastAsia="Times New Roman" w:hAnsi="Arial" w:cs="Arial"/>
+          <w:color w:val="000000"/>
+          <w:lang w:eastAsia="en-US"/>
+        </w:rPr>
+        <w:t xml:space="preserve">(K key, V value), V </w:t>
+      </w:r>
+      <w:r>
+        <w:rPr>
+          <w:rFonts w:ascii="Arial" w:eastAsia="Times New Roman" w:hAnsi="Arial" w:cs="Arial"/>
+          <w:b/>
+          <w:bCs/>
+          <w:color w:val="000000"/>
+          <w:lang w:eastAsia="en-US"/>
+        </w:rPr>
+        <w:t>remove</w:t>
+      </w:r>
+      <w:r>
+        <w:rPr>
+          <w:rFonts w:ascii="Arial" w:eastAsia="Times New Roman" w:hAnsi="Arial" w:cs="Arial"/>
+          <w:color w:val="000000"/>
+          <w:lang w:eastAsia="en-US"/>
+        </w:rPr>
+        <w:t xml:space="preserve">(Object key), </w:t>
+      </w:r>
+      <w:proofErr w:type="spellStart"/>
+      <w:r>
+        <w:rPr>
+          <w:rFonts w:ascii="Arial" w:eastAsia="Times New Roman" w:hAnsi="Arial" w:cs="Arial"/>
+          <w:color w:val="000000"/>
+          <w:lang w:eastAsia="en-US"/>
+        </w:rPr>
+        <w:t>boolean</w:t>
+      </w:r>
+      <w:proofErr w:type="spellEnd"/>
+      <w:r>
+        <w:rPr>
+          <w:rFonts w:ascii="Arial" w:eastAsia="Times New Roman" w:hAnsi="Arial" w:cs="Arial"/>
+          <w:color w:val="000000"/>
+          <w:lang w:eastAsia="en-US"/>
+        </w:rPr>
+        <w:t xml:space="preserve"> </w:t>
+      </w:r>
+      <w:proofErr w:type="spellStart"/>
+      <w:r>
+        <w:rPr>
+          <w:rFonts w:ascii="Arial" w:eastAsia="Times New Roman" w:hAnsi="Arial" w:cs="Arial"/>
+          <w:b/>
+          <w:bCs/>
+          <w:color w:val="000000"/>
+          <w:lang w:eastAsia="en-US"/>
+        </w:rPr>
+        <w:t>containsKey</w:t>
+      </w:r>
+      <w:proofErr w:type="spellEnd"/>
+      <w:r>
+        <w:rPr>
+          <w:rFonts w:ascii="Arial" w:eastAsia="Times New Roman" w:hAnsi="Arial" w:cs="Arial"/>
+          <w:color w:val="000000"/>
+          <w:lang w:eastAsia="en-US"/>
+        </w:rPr>
+        <w:t xml:space="preserve">(Object key), </w:t>
+      </w:r>
+      <w:proofErr w:type="spellStart"/>
+      <w:r>
+        <w:rPr>
+          <w:rFonts w:ascii="Arial" w:eastAsia="Times New Roman" w:hAnsi="Arial" w:cs="Arial"/>
+          <w:color w:val="000000"/>
+          <w:lang w:eastAsia="en-US"/>
+        </w:rPr>
+        <w:t>boolean</w:t>
+      </w:r>
+      <w:proofErr w:type="spellEnd"/>
+      <w:r>
+        <w:rPr>
+          <w:rFonts w:ascii="Arial" w:eastAsia="Times New Roman" w:hAnsi="Arial" w:cs="Arial"/>
+          <w:color w:val="000000"/>
+          <w:lang w:eastAsia="en-US"/>
+        </w:rPr>
+        <w:t xml:space="preserve"> </w:t>
+      </w:r>
+      <w:proofErr w:type="spellStart"/>
+      <w:r>
+        <w:rPr>
+          <w:rFonts w:ascii="Arial" w:eastAsia="Times New Roman" w:hAnsi="Arial" w:cs="Arial"/>
+          <w:b/>
+          <w:bCs/>
+          <w:color w:val="000000"/>
+          <w:lang w:eastAsia="en-US"/>
+        </w:rPr>
+        <w:t>containsValue</w:t>
+      </w:r>
+      <w:proofErr w:type="spellEnd"/>
+      <w:r>
+        <w:rPr>
+          <w:rFonts w:ascii="Arial" w:eastAsia="Times New Roman" w:hAnsi="Arial" w:cs="Arial"/>
+          <w:color w:val="000000"/>
+          <w:lang w:eastAsia="en-US"/>
+        </w:rPr>
+        <w:t xml:space="preserve">(Object), Set&lt;K&gt; </w:t>
+      </w:r>
+      <w:proofErr w:type="spellStart"/>
+      <w:r>
+        <w:rPr>
+          <w:rFonts w:ascii="Arial" w:eastAsia="Times New Roman" w:hAnsi="Arial" w:cs="Arial"/>
+          <w:b/>
+          <w:bCs/>
+          <w:color w:val="000000"/>
+          <w:lang w:eastAsia="en-US"/>
+        </w:rPr>
+        <w:t>keySet</w:t>
+      </w:r>
+      <w:proofErr w:type="spellEnd"/>
+      <w:r>
+        <w:rPr>
+          <w:rFonts w:ascii="Arial" w:eastAsia="Times New Roman" w:hAnsi="Arial" w:cs="Arial"/>
+          <w:color w:val="000000"/>
+          <w:lang w:eastAsia="en-US"/>
+        </w:rPr>
+        <w:t xml:space="preserve">(), Collection&lt;V&gt; </w:t>
+      </w:r>
+      <w:r>
+        <w:rPr>
+          <w:rFonts w:ascii="Arial" w:eastAsia="Times New Roman" w:hAnsi="Arial" w:cs="Arial"/>
+          <w:b/>
+          <w:bCs/>
+          <w:color w:val="000000"/>
+          <w:lang w:eastAsia="en-US"/>
+        </w:rPr>
+        <w:t>values</w:t>
+      </w:r>
+      <w:r>
+        <w:rPr>
+          <w:rFonts w:ascii="Arial" w:eastAsia="Times New Roman" w:hAnsi="Arial" w:cs="Arial"/>
+          <w:color w:val="000000"/>
+          <w:lang w:eastAsia="en-US"/>
+        </w:rPr>
+        <w:t>()</w:t>
+      </w:r>
+    </w:p>
+    <w:p>
+      <w:pPr>
+        <w:numPr>
+          <w:ilvl w:val="0"/>
+          <w:numId w:val="20"/>
+        </w:numPr>
+        <w:spacing w:after="0" w:line="240" w:lineRule="auto"/>
+        <w:textAlignment w:val="baseline"/>
+        <w:rPr>
+          <w:rFonts w:ascii="Arial" w:eastAsia="Times New Roman" w:hAnsi="Arial" w:cs="Arial"/>
+          <w:color w:val="000000"/>
+          <w:lang w:eastAsia="en-US"/>
+        </w:rPr>
+      </w:pPr>
+      <w:r>
+        <w:rPr>
+          <w:rFonts w:ascii="Arial" w:eastAsia="Times New Roman" w:hAnsi="Arial" w:cs="Arial"/>
+          <w:b/>
+          <w:bCs/>
+          <w:color w:val="000000"/>
+          <w:lang w:eastAsia="en-US"/>
+        </w:rPr>
+        <w:t>Implementations</w:t>
+      </w:r>
+      <w:r>
+        <w:rPr>
+          <w:rFonts w:ascii="Arial" w:eastAsia="Times New Roman" w:hAnsi="Arial" w:cs="Arial"/>
+          <w:color w:val="000000"/>
+          <w:lang w:eastAsia="en-US"/>
+        </w:rPr>
+        <w:t xml:space="preserve">: </w:t>
+      </w:r>
+      <w:proofErr w:type="spellStart"/>
+      <w:r>
+        <w:rPr>
+          <w:rFonts w:ascii="Arial" w:eastAsia="Times New Roman" w:hAnsi="Arial" w:cs="Arial"/>
+          <w:color w:val="000000"/>
+          <w:lang w:eastAsia="en-US"/>
+        </w:rPr>
+        <w:t>ArrayList</w:t>
+      </w:r>
+      <w:proofErr w:type="spellEnd"/>
+      <w:r>
+        <w:rPr>
+          <w:rFonts w:ascii="Arial" w:eastAsia="Times New Roman" w:hAnsi="Arial" w:cs="Arial"/>
+          <w:color w:val="000000"/>
+          <w:lang w:eastAsia="en-US"/>
+        </w:rPr>
+        <w:t xml:space="preserve">, </w:t>
+      </w:r>
+      <w:proofErr w:type="spellStart"/>
+      <w:r>
+        <w:rPr>
+          <w:rFonts w:ascii="Arial" w:eastAsia="Times New Roman" w:hAnsi="Arial" w:cs="Arial"/>
+          <w:color w:val="000000"/>
+          <w:lang w:eastAsia="en-US"/>
+        </w:rPr>
+        <w:t>LinkedList</w:t>
+      </w:r>
+      <w:proofErr w:type="spellEnd"/>
+      <w:r>
+        <w:rPr>
+          <w:rFonts w:ascii="Arial" w:eastAsia="Times New Roman" w:hAnsi="Arial" w:cs="Arial"/>
+          <w:color w:val="000000"/>
+          <w:lang w:eastAsia="en-US"/>
+        </w:rPr>
+        <w:t xml:space="preserve">, </w:t>
+      </w:r>
+      <w:proofErr w:type="spellStart"/>
+      <w:r>
+        <w:rPr>
+          <w:rFonts w:ascii="Arial" w:eastAsia="Times New Roman" w:hAnsi="Arial" w:cs="Arial"/>
+          <w:color w:val="000000"/>
+          <w:lang w:eastAsia="en-US"/>
+        </w:rPr>
+        <w:t>HashSet</w:t>
+      </w:r>
+      <w:proofErr w:type="spellEnd"/>
+      <w:r>
+        <w:rPr>
+          <w:rFonts w:ascii="Arial" w:eastAsia="Times New Roman" w:hAnsi="Arial" w:cs="Arial"/>
+          <w:color w:val="000000"/>
+          <w:lang w:eastAsia="en-US"/>
+        </w:rPr>
+        <w:t xml:space="preserve">, </w:t>
+      </w:r>
+      <w:proofErr w:type="spellStart"/>
+      <w:r>
+        <w:rPr>
+          <w:rFonts w:ascii="Arial" w:eastAsia="Times New Roman" w:hAnsi="Arial" w:cs="Arial"/>
+          <w:color w:val="000000"/>
+          <w:lang w:eastAsia="en-US"/>
+        </w:rPr>
+        <w:t>TreeSet</w:t>
+      </w:r>
+      <w:proofErr w:type="spellEnd"/>
+      <w:r>
+        <w:rPr>
+          <w:rFonts w:ascii="Arial" w:eastAsia="Times New Roman" w:hAnsi="Arial" w:cs="Arial"/>
+          <w:color w:val="000000"/>
+          <w:lang w:eastAsia="en-US"/>
+        </w:rPr>
+        <w:t xml:space="preserve">, </w:t>
+      </w:r>
+      <w:proofErr w:type="spellStart"/>
+      <w:r>
+        <w:rPr>
+          <w:rFonts w:ascii="Arial" w:eastAsia="Times New Roman" w:hAnsi="Arial" w:cs="Arial"/>
+          <w:color w:val="000000"/>
+          <w:lang w:eastAsia="en-US"/>
+        </w:rPr>
+        <w:t>ArrayDeque</w:t>
+      </w:r>
+      <w:proofErr w:type="spellEnd"/>
+      <w:r>
+        <w:rPr>
+          <w:rFonts w:ascii="Arial" w:eastAsia="Times New Roman" w:hAnsi="Arial" w:cs="Arial"/>
+          <w:color w:val="000000"/>
+          <w:lang w:eastAsia="en-US"/>
+        </w:rPr>
+        <w:t xml:space="preserve">, </w:t>
+      </w:r>
+      <w:proofErr w:type="spellStart"/>
+      <w:r>
+        <w:rPr>
+          <w:rFonts w:ascii="Arial" w:eastAsia="Times New Roman" w:hAnsi="Arial" w:cs="Arial"/>
+          <w:color w:val="000000"/>
+          <w:lang w:eastAsia="en-US"/>
+        </w:rPr>
+        <w:t>HashMap</w:t>
+      </w:r>
+      <w:proofErr w:type="spellEnd"/>
+      <w:r>
+        <w:rPr>
+          <w:rFonts w:ascii="Arial" w:eastAsia="Times New Roman" w:hAnsi="Arial" w:cs="Arial"/>
+          <w:color w:val="000000"/>
+          <w:lang w:eastAsia="en-US"/>
+        </w:rPr>
+        <w:t xml:space="preserve">, </w:t>
+      </w:r>
+      <w:proofErr w:type="spellStart"/>
+      <w:r>
+        <w:rPr>
+          <w:rFonts w:ascii="Arial" w:eastAsia="Times New Roman" w:hAnsi="Arial" w:cs="Arial"/>
+          <w:color w:val="000000"/>
+          <w:lang w:eastAsia="en-US"/>
+        </w:rPr>
+        <w:t>TreeMap</w:t>
+      </w:r>
+      <w:proofErr w:type="spellEnd"/>
+    </w:p>
+    <w:p>
+      <w:pPr>
+        <w:numPr>
+          <w:ilvl w:val="0"/>
+          <w:numId w:val="20"/>
+        </w:numPr>
+        <w:spacing w:after="0" w:line="240" w:lineRule="auto"/>
+        <w:textAlignment w:val="baseline"/>
+        <w:rPr>
+          <w:rFonts w:ascii="Arial" w:eastAsia="Times New Roman" w:hAnsi="Arial" w:cs="Arial"/>
+          <w:color w:val="000000"/>
+          <w:lang w:eastAsia="en-US"/>
+        </w:rPr>
+      </w:pPr>
+      <w:proofErr w:type="spellStart"/>
+      <w:r>
+        <w:rPr>
+          <w:rFonts w:ascii="Arial" w:eastAsia="Times New Roman" w:hAnsi="Arial" w:cs="Arial"/>
+          <w:b/>
+          <w:bCs/>
+          <w:color w:val="000000"/>
+          <w:lang w:eastAsia="en-US"/>
+        </w:rPr>
+        <w:t>ArrayList</w:t>
+      </w:r>
+      <w:proofErr w:type="spellEnd"/>
+      <w:r>
+        <w:rPr>
+          <w:rFonts w:ascii="Arial" w:eastAsia="Times New Roman" w:hAnsi="Arial" w:cs="Arial"/>
+          <w:b/>
+          <w:bCs/>
+          <w:color w:val="000000"/>
+          <w:lang w:eastAsia="en-US"/>
+        </w:rPr>
+        <w:t xml:space="preserve"> </w:t>
+      </w:r>
+      <w:r>
+        <w:rPr>
+          <w:rFonts w:ascii="Arial" w:eastAsia="Times New Roman" w:hAnsi="Arial" w:cs="Arial"/>
+          <w:color w:val="000000"/>
+          <w:lang w:eastAsia="en-US"/>
+        </w:rPr>
+        <w:t>constructor - empty, capacity, copy another list</w:t>
+      </w:r>
+    </w:p>
+    <w:p>
+      <w:pPr>
+        <w:numPr>
+          <w:ilvl w:val="0"/>
+          <w:numId w:val="20"/>
+        </w:numPr>
+        <w:spacing w:after="0" w:line="240" w:lineRule="auto"/>
+        <w:textAlignment w:val="baseline"/>
+        <w:rPr>
+          <w:rFonts w:ascii="Arial" w:eastAsia="Times New Roman" w:hAnsi="Arial" w:cs="Arial"/>
+          <w:color w:val="000000"/>
+          <w:lang w:eastAsia="en-US"/>
+        </w:rPr>
+      </w:pPr>
+      <w:r>
+        <w:rPr>
+          <w:rFonts w:ascii="Arial" w:eastAsia="Times New Roman" w:hAnsi="Arial" w:cs="Arial"/>
+          <w:b/>
+          <w:bCs/>
+          <w:color w:val="000000"/>
+          <w:lang w:eastAsia="en-US"/>
+        </w:rPr>
+        <w:t xml:space="preserve">LIFO </w:t>
+      </w:r>
+      <w:r>
+        <w:rPr>
+          <w:rFonts w:ascii="Arial" w:eastAsia="Times New Roman" w:hAnsi="Arial" w:cs="Arial"/>
+          <w:color w:val="000000"/>
+          <w:lang w:eastAsia="en-US"/>
+        </w:rPr>
+        <w:t>(stack) -&gt; push/</w:t>
+      </w:r>
+      <w:proofErr w:type="spellStart"/>
+      <w:r>
+        <w:rPr>
+          <w:rFonts w:ascii="Arial" w:eastAsia="Times New Roman" w:hAnsi="Arial" w:cs="Arial"/>
+          <w:color w:val="000000"/>
+          <w:lang w:eastAsia="en-US"/>
+        </w:rPr>
+        <w:t>poll</w:t>
+      </w:r>
+      <w:proofErr w:type="spellEnd"/>
+      <w:r>
+        <w:rPr>
+          <w:rFonts w:ascii="Arial" w:eastAsia="Times New Roman" w:hAnsi="Arial" w:cs="Arial"/>
+          <w:color w:val="000000"/>
+          <w:lang w:eastAsia="en-US"/>
+        </w:rPr>
+        <w:t>/peek</w:t>
+      </w:r>
+    </w:p>
+    <w:p>
+      <w:pPr>
+        <w:numPr>
+          <w:ilvl w:val="0"/>
+          <w:numId w:val="20"/>
+        </w:numPr>
+        <w:spacing w:after="0" w:line="240" w:lineRule="auto"/>
+        <w:textAlignment w:val="baseline"/>
+        <w:rPr>
+          <w:rFonts w:ascii="Arial" w:eastAsia="Times New Roman" w:hAnsi="Arial" w:cs="Arial"/>
+          <w:color w:val="000000"/>
+          <w:lang w:eastAsia="en-US"/>
+        </w:rPr>
+      </w:pPr>
+      <w:r>
+        <w:rPr>
+          <w:rFonts w:ascii="Arial" w:eastAsia="Times New Roman" w:hAnsi="Arial" w:cs="Arial"/>
+          <w:b/>
+          <w:bCs/>
+          <w:color w:val="000000"/>
+          <w:lang w:eastAsia="en-US"/>
+        </w:rPr>
+        <w:t xml:space="preserve">FIFO </w:t>
+      </w:r>
+      <w:r>
+        <w:rPr>
+          <w:rFonts w:ascii="Arial" w:eastAsia="Times New Roman" w:hAnsi="Arial" w:cs="Arial"/>
+          <w:color w:val="000000"/>
+          <w:lang w:eastAsia="en-US"/>
+        </w:rPr>
+        <w:t>(single-ended queue) -&gt; offer/poll/peek</w:t>
+      </w:r>
+    </w:p>
+    <w:p>
+      <w:pPr>
+        <w:numPr>
+          <w:ilvl w:val="0"/>
+          <w:numId w:val="20"/>
+        </w:numPr>
+        <w:spacing w:after="0" w:line="240" w:lineRule="auto"/>
+        <w:textAlignment w:val="baseline"/>
+        <w:rPr>
+          <w:rFonts w:ascii="Arial" w:eastAsia="Times New Roman" w:hAnsi="Arial" w:cs="Arial"/>
+          <w:color w:val="000000"/>
+          <w:lang w:eastAsia="en-US"/>
+        </w:rPr>
+      </w:pPr>
+      <w:r>
+        <w:rPr>
+          <w:rFonts w:ascii="Arial" w:eastAsia="Times New Roman" w:hAnsi="Arial" w:cs="Arial"/>
+          <w:color w:val="000000"/>
+          <w:lang w:eastAsia="en-US"/>
+        </w:rPr>
+        <w:t>Cannot contain primitives</w:t>
+      </w:r>
+    </w:p>
+    <w:p>
+      <w:pPr>
+        <w:numPr>
+          <w:ilvl w:val="0"/>
+          <w:numId w:val="20"/>
+        </w:numPr>
+        <w:spacing w:after="0" w:line="240" w:lineRule="auto"/>
+        <w:textAlignment w:val="baseline"/>
+        <w:rPr>
+          <w:rFonts w:ascii="Arial" w:eastAsia="Times New Roman" w:hAnsi="Arial" w:cs="Arial"/>
+          <w:color w:val="000000"/>
+          <w:lang w:eastAsia="en-US"/>
+        </w:rPr>
+      </w:pPr>
+      <w:r>
+        <w:rPr>
+          <w:rFonts w:ascii="Arial" w:eastAsia="Times New Roman" w:hAnsi="Arial" w:cs="Arial"/>
+          <w:color w:val="000000"/>
+          <w:lang w:eastAsia="en-US"/>
+        </w:rPr>
+        <w:t xml:space="preserve">Collections class - </w:t>
+      </w:r>
+      <w:proofErr w:type="spellStart"/>
+      <w:r>
+        <w:rPr>
+          <w:rFonts w:ascii="Arial" w:eastAsia="Times New Roman" w:hAnsi="Arial" w:cs="Arial"/>
+          <w:color w:val="000000"/>
+          <w:lang w:eastAsia="en-US"/>
+        </w:rPr>
+        <w:t>Collections.sort</w:t>
+      </w:r>
+      <w:proofErr w:type="spellEnd"/>
+      <w:r>
+        <w:rPr>
+          <w:rFonts w:ascii="Arial" w:eastAsia="Times New Roman" w:hAnsi="Arial" w:cs="Arial"/>
+          <w:color w:val="000000"/>
+          <w:lang w:eastAsia="en-US"/>
+        </w:rPr>
+        <w:t xml:space="preserve"> and </w:t>
+      </w:r>
+      <w:proofErr w:type="spellStart"/>
+      <w:r>
+        <w:rPr>
+          <w:rFonts w:ascii="Arial" w:eastAsia="Times New Roman" w:hAnsi="Arial" w:cs="Arial"/>
+          <w:color w:val="000000"/>
+          <w:lang w:eastAsia="en-US"/>
+        </w:rPr>
+        <w:t>Collections.binarySearch</w:t>
+      </w:r>
+      <w:proofErr w:type="spellEnd"/>
+    </w:p>
+    <w:p>
+      <w:pPr>
+        <w:numPr>
+          <w:ilvl w:val="0"/>
+          <w:numId w:val="20"/>
+        </w:numPr>
+        <w:spacing w:after="0" w:line="240" w:lineRule="auto"/>
+        <w:textAlignment w:val="baseline"/>
+        <w:rPr>
+          <w:rFonts w:ascii="Arial" w:eastAsia="Times New Roman" w:hAnsi="Arial" w:cs="Arial"/>
+          <w:color w:val="000000"/>
+          <w:lang w:eastAsia="en-US"/>
+        </w:rPr>
+      </w:pPr>
+      <w:r>
+        <w:rPr>
+          <w:rFonts w:ascii="Arial" w:eastAsia="Times New Roman" w:hAnsi="Arial" w:cs="Arial"/>
+          <w:color w:val="000000"/>
+          <w:lang w:eastAsia="en-US"/>
+        </w:rPr>
+        <w:t xml:space="preserve">Comparator vs. Comparable (   public </w:t>
+      </w:r>
+      <w:proofErr w:type="spellStart"/>
+      <w:r>
+        <w:rPr>
+          <w:rFonts w:ascii="Arial" w:eastAsia="Times New Roman" w:hAnsi="Arial" w:cs="Arial"/>
+          <w:color w:val="000000"/>
+          <w:lang w:eastAsia="en-US"/>
+        </w:rPr>
+        <w:t>int</w:t>
+      </w:r>
+      <w:proofErr w:type="spellEnd"/>
+      <w:r>
+        <w:rPr>
+          <w:rFonts w:ascii="Arial" w:eastAsia="Times New Roman" w:hAnsi="Arial" w:cs="Arial"/>
+          <w:color w:val="000000"/>
+          <w:lang w:eastAsia="en-US"/>
+        </w:rPr>
+        <w:t xml:space="preserve"> </w:t>
+      </w:r>
+      <w:r>
+        <w:rPr>
+          <w:rFonts w:ascii="Arial" w:eastAsia="Times New Roman" w:hAnsi="Arial" w:cs="Arial"/>
+          <w:b/>
+          <w:bCs/>
+          <w:color w:val="000000"/>
+          <w:lang w:eastAsia="en-US"/>
+        </w:rPr>
+        <w:t>compare</w:t>
+      </w:r>
+      <w:r>
+        <w:rPr>
+          <w:rFonts w:ascii="Arial" w:eastAsia="Times New Roman" w:hAnsi="Arial" w:cs="Arial"/>
+          <w:color w:val="000000"/>
+          <w:lang w:eastAsia="en-US"/>
+        </w:rPr>
+        <w:t xml:space="preserve">(T t1, T t2) public </w:t>
+      </w:r>
+      <w:proofErr w:type="spellStart"/>
+      <w:r>
+        <w:rPr>
+          <w:rFonts w:ascii="Arial" w:eastAsia="Times New Roman" w:hAnsi="Arial" w:cs="Arial"/>
+          <w:color w:val="000000"/>
+          <w:lang w:eastAsia="en-US"/>
+        </w:rPr>
+        <w:t>int</w:t>
+      </w:r>
+      <w:proofErr w:type="spellEnd"/>
+      <w:r>
+        <w:rPr>
+          <w:rFonts w:ascii="Arial" w:eastAsia="Times New Roman" w:hAnsi="Arial" w:cs="Arial"/>
+          <w:color w:val="000000"/>
+          <w:lang w:eastAsia="en-US"/>
+        </w:rPr>
+        <w:t xml:space="preserve"> </w:t>
+      </w:r>
+      <w:proofErr w:type="spellStart"/>
+      <w:r>
+        <w:rPr>
+          <w:rFonts w:ascii="Arial" w:eastAsia="Times New Roman" w:hAnsi="Arial" w:cs="Arial"/>
+          <w:b/>
+          <w:bCs/>
+          <w:color w:val="000000"/>
+          <w:lang w:eastAsia="en-US"/>
+        </w:rPr>
+        <w:t>compareTo</w:t>
+      </w:r>
+      <w:proofErr w:type="spellEnd"/>
+      <w:r>
+        <w:rPr>
+          <w:rFonts w:ascii="Arial" w:eastAsia="Times New Roman" w:hAnsi="Arial" w:cs="Arial"/>
+          <w:color w:val="000000"/>
+          <w:lang w:eastAsia="en-US"/>
+        </w:rPr>
+        <w:t>(</w:t>
+      </w:r>
+      <w:proofErr w:type="spellStart"/>
+      <w:r>
+        <w:rPr>
+          <w:rFonts w:ascii="Arial" w:eastAsia="Times New Roman" w:hAnsi="Arial" w:cs="Arial"/>
+          <w:color w:val="000000"/>
+          <w:lang w:eastAsia="en-US"/>
+        </w:rPr>
+        <w:t>T o</w:t>
+      </w:r>
+      <w:proofErr w:type="spellEnd"/>
+      <w:r>
+        <w:rPr>
+          <w:rFonts w:ascii="Arial" w:eastAsia="Times New Roman" w:hAnsi="Arial" w:cs="Arial"/>
+          <w:color w:val="000000"/>
+          <w:lang w:eastAsia="en-US"/>
+        </w:rPr>
+        <w:t>))</w:t>
+      </w:r>
+    </w:p>
+    <w:p>
+      <w:pPr>
+        <w:spacing w:after="0" w:line="240" w:lineRule="auto"/>
+        <w:rPr>
+          <w:rFonts w:ascii="Times New Roman" w:eastAsia="Times New Roman" w:hAnsi="Times New Roman" w:cs="Times New Roman"/>
+          <w:sz w:val="24"/>
+          <w:szCs w:val="24"/>
+        </w:rPr>
+      </w:pPr>
+      <w:r>
+        <w:rPr>
+          <w:rFonts w:ascii="Arial" w:eastAsia="Times New Roman" w:hAnsi="Arial" w:cs="Arial"/>
+          <w:color w:val="000000"/>
+          <w:lang w:eastAsia="en-US"/>
+        </w:rPr>
+        <w:t xml:space="preserve">Java 8 addition: </w:t>
+      </w:r>
+      <w:proofErr w:type="spellStart"/>
+      <w:r>
+        <w:rPr>
+          <w:rFonts w:ascii="Arial" w:eastAsia="Times New Roman" w:hAnsi="Arial" w:cs="Arial"/>
+          <w:b/>
+          <w:bCs/>
+          <w:color w:val="000000"/>
+          <w:lang w:eastAsia="en-US"/>
+        </w:rPr>
+        <w:t>removeIf</w:t>
+      </w:r>
+      <w:proofErr w:type="spellEnd"/>
+      <w:r>
+        <w:rPr>
+          <w:rFonts w:ascii="Arial" w:eastAsia="Times New Roman" w:hAnsi="Arial" w:cs="Arial"/>
+          <w:color w:val="000000"/>
+          <w:lang w:eastAsia="en-US"/>
+        </w:rPr>
+        <w:t xml:space="preserve">, </w:t>
+      </w:r>
+      <w:proofErr w:type="spellStart"/>
+      <w:r>
+        <w:rPr>
+          <w:rFonts w:ascii="Arial" w:eastAsia="Times New Roman" w:hAnsi="Arial" w:cs="Arial"/>
+          <w:b/>
+          <w:bCs/>
+          <w:color w:val="000000"/>
+          <w:lang w:eastAsia="en-US"/>
+        </w:rPr>
+        <w:t>replaceAll</w:t>
+      </w:r>
+      <w:proofErr w:type="spellEnd"/>
+      <w:r>
+        <w:rPr>
+          <w:rFonts w:ascii="Arial" w:eastAsia="Times New Roman" w:hAnsi="Arial" w:cs="Arial"/>
+          <w:color w:val="000000"/>
+          <w:lang w:eastAsia="en-US"/>
+        </w:rPr>
+        <w:t xml:space="preserve">, </w:t>
+      </w:r>
+      <w:proofErr w:type="spellStart"/>
+      <w:r>
+        <w:rPr>
+          <w:rFonts w:ascii="Arial" w:eastAsia="Times New Roman" w:hAnsi="Arial" w:cs="Arial"/>
+          <w:b/>
+          <w:bCs/>
+          <w:color w:val="000000"/>
+          <w:lang w:eastAsia="en-US"/>
+        </w:rPr>
+        <w:t>forEach</w:t>
+      </w:r>
+      <w:bookmarkStart w:id="0" w:name="_GoBack"/>
+      <w:bookmarkEnd w:id="0"/>
+      <w:proofErr w:type="spellEnd"/>
+    </w:p>
+    <w:p>
+      <w:pPr>
+        <w:spacing w:after="0" w:line="240" w:lineRule="auto"/>
+        <w:rPr>
+          <w:rFonts w:ascii="Times New Roman" w:eastAsia="Times New Roman" w:hAnsi="Times New Roman" w:cs="Times New Roman"/>
+          <w:sz w:val="24"/>
+          <w:szCs w:val="24"/>
         </w:rPr>
       </w:pPr>
     </w:p>
@@ -468,23 +2217,7 @@
           <w:rFonts w:ascii="Arial" w:eastAsia="Times New Roman" w:hAnsi="Arial" w:cs="Arial"/>
           <w:color w:val="000000"/>
         </w:rPr>
-        <w:t xml:space="preserve">: Integer, Double, </w:t>
-      </w:r>
-      <w:proofErr w:type="gramStart"/>
-      <w:r>
-        <w:rPr>
-          <w:rFonts w:ascii="Arial" w:eastAsia="Times New Roman" w:hAnsi="Arial" w:cs="Arial"/>
-          <w:color w:val="000000"/>
-        </w:rPr>
-        <w:t>Character[</w:t>
-      </w:r>
-      <w:proofErr w:type="gramEnd"/>
-      <w:r>
-        <w:rPr>
-          <w:rFonts w:ascii="Arial" w:eastAsia="Times New Roman" w:hAnsi="Arial" w:cs="Arial"/>
-          <w:color w:val="000000"/>
-        </w:rPr>
-        <w:t xml:space="preserve">] </w:t>
+        <w:t xml:space="preserve">: Integer, Double, Character[] </w:t>
       </w:r>
     </w:p>
     <w:p>
@@ -528,6 +2261,7 @@
           <w:bCs/>
           <w:color w:val="000000"/>
         </w:rPr>
+        <w:lastRenderedPageBreak/>
         <w:t>Wildcard</w:t>
       </w:r>
       <w:r>
@@ -642,6 +2376,7 @@
         <w:tab/>
         <w:t xml:space="preserve">- </w:t>
       </w:r>
+      <w:proofErr w:type="gramStart"/>
       <w:r>
         <w:rPr>
           <w:rFonts w:ascii="Arial" w:eastAsia="Times New Roman" w:hAnsi="Arial" w:cs="Arial"/>
@@ -651,21 +2386,13 @@
         </w:rPr>
         <w:t>upper-bounded</w:t>
       </w:r>
-      <w:proofErr w:type="gramStart"/>
-      <w:r>
-        <w:rPr>
-          <w:rFonts w:ascii="Arial" w:eastAsia="Times New Roman" w:hAnsi="Arial" w:cs="Arial"/>
-          <w:color w:val="000000"/>
-        </w:rPr>
-        <w:t>: ?</w:t>
-      </w:r>
       <w:proofErr w:type="gramEnd"/>
       <w:r>
         <w:rPr>
           <w:rFonts w:ascii="Arial" w:eastAsia="Times New Roman" w:hAnsi="Arial" w:cs="Arial"/>
           <w:color w:val="000000"/>
         </w:rPr>
-        <w:t xml:space="preserve"> extends T</w:t>
+        <w:t>: ? extends T</w:t>
       </w:r>
     </w:p>
     <w:p>
@@ -692,6 +2419,7 @@
         <w:tab/>
         <w:t xml:space="preserve">- </w:t>
       </w:r>
+      <w:proofErr w:type="gramStart"/>
       <w:r>
         <w:rPr>
           <w:rFonts w:ascii="Arial" w:eastAsia="Times New Roman" w:hAnsi="Arial" w:cs="Arial"/>
@@ -701,21 +2429,13 @@
         </w:rPr>
         <w:t>lower-bounded</w:t>
       </w:r>
-      <w:proofErr w:type="gramStart"/>
-      <w:r>
-        <w:rPr>
-          <w:rFonts w:ascii="Arial" w:eastAsia="Times New Roman" w:hAnsi="Arial" w:cs="Arial"/>
-          <w:color w:val="000000"/>
-        </w:rPr>
-        <w:t>: ?</w:t>
-      </w:r>
       <w:proofErr w:type="gramEnd"/>
       <w:r>
         <w:rPr>
           <w:rFonts w:ascii="Arial" w:eastAsia="Times New Roman" w:hAnsi="Arial" w:cs="Arial"/>
           <w:color w:val="000000"/>
         </w:rPr>
-        <w:t xml:space="preserve"> super T</w:t>
+        <w:t>: ? super T</w:t>
       </w:r>
     </w:p>
     <w:p>
@@ -826,8 +2546,6 @@
           <w:szCs w:val="24"/>
         </w:rPr>
       </w:pPr>
-      <w:bookmarkStart w:id="0" w:name="_GoBack"/>
-      <w:bookmarkEnd w:id="0"/>
     </w:p>
     <w:p>
       <w:pPr>
@@ -891,7 +2609,7 @@
           <w:rFonts w:ascii="Arial" w:eastAsia="Times New Roman" w:hAnsi="Arial" w:cs="Arial"/>
           <w:color w:val="000000"/>
         </w:rPr>
-        <w:t xml:space="preserve">- Boolean, </w:t>
+        <w:t>- Boolean, Character</w:t>
       </w:r>
       <w:proofErr w:type="gramStart"/>
       <w:r>
@@ -899,7 +2617,7 @@
           <w:rFonts w:ascii="Arial" w:eastAsia="Times New Roman" w:hAnsi="Arial" w:cs="Arial"/>
           <w:color w:val="000000"/>
         </w:rPr>
-        <w:t>Character,  (</w:t>
+        <w:t>,  (</w:t>
       </w:r>
       <w:proofErr w:type="gramEnd"/>
       <w:r>
@@ -1111,7 +2829,7 @@
           <w:rFonts w:ascii="Arial" w:eastAsia="Times New Roman" w:hAnsi="Arial" w:cs="Arial"/>
           <w:color w:val="000000"/>
         </w:rPr>
-        <w:t>- instant methods to return primitive types - (primitive)</w:t>
+        <w:t xml:space="preserve">- </w:t>
       </w:r>
       <w:proofErr w:type="gramStart"/>
       <w:r>
@@ -1119,7 +2837,7 @@
           <w:rFonts w:ascii="Arial" w:eastAsia="Times New Roman" w:hAnsi="Arial" w:cs="Arial"/>
           <w:color w:val="000000"/>
         </w:rPr>
-        <w:t>Value(</w:t>
+        <w:t>instant</w:t>
       </w:r>
       <w:proofErr w:type="gramEnd"/>
       <w:r>
@@ -1127,7 +2845,7 @@
           <w:rFonts w:ascii="Arial" w:eastAsia="Times New Roman" w:hAnsi="Arial" w:cs="Arial"/>
           <w:color w:val="000000"/>
         </w:rPr>
-        <w:t>) - inherited from Number</w:t>
+        <w:t xml:space="preserve"> methods to return primitive types - (primitive)Value() - inherited from Number</w:t>
       </w:r>
     </w:p>
     <w:p>
@@ -1190,7 +2908,6 @@
           <w:rFonts w:ascii="Arial" w:eastAsia="Times New Roman" w:hAnsi="Arial" w:cs="Arial"/>
           <w:color w:val="000000"/>
         </w:rPr>
-        <w:lastRenderedPageBreak/>
         <w:t xml:space="preserve">- equality with == and equals, Boolean </w:t>
       </w:r>
       <w:proofErr w:type="spellStart"/>
@@ -1378,23 +3095,7 @@
           <w:color w:val="000000"/>
         </w:rPr>
         <w:tab/>
-        <w:t xml:space="preserve">- import </w:t>
-      </w:r>
-      <w:proofErr w:type="gramStart"/>
-      <w:r>
-        <w:rPr>
-          <w:rFonts w:ascii="Arial" w:eastAsia="Times New Roman" w:hAnsi="Arial" w:cs="Arial"/>
-          <w:color w:val="000000"/>
-        </w:rPr>
-        <w:t>java.time</w:t>
-      </w:r>
-      <w:proofErr w:type="gramEnd"/>
-      <w:r>
-        <w:rPr>
-          <w:rFonts w:ascii="Arial" w:eastAsia="Times New Roman" w:hAnsi="Arial" w:cs="Arial"/>
-          <w:color w:val="000000"/>
-        </w:rPr>
-        <w:t>.*</w:t>
+        <w:t>- import java.time.*</w:t>
       </w:r>
     </w:p>
     <w:p>
@@ -1758,7 +3459,6 @@
         </w:rPr>
       </w:pPr>
       <w:proofErr w:type="spellStart"/>
-      <w:proofErr w:type="gramStart"/>
       <w:r>
         <w:rPr>
           <w:rFonts w:ascii="Arial" w:eastAsia="Times New Roman" w:hAnsi="Arial" w:cs="Arial"/>
@@ -1772,15 +3472,7 @@
           <w:rFonts w:ascii="Arial" w:eastAsia="Times New Roman" w:hAnsi="Arial" w:cs="Arial"/>
           <w:color w:val="000000"/>
         </w:rPr>
-        <w:t>(</w:t>
-      </w:r>
-      <w:proofErr w:type="gramEnd"/>
-      <w:r>
-        <w:rPr>
-          <w:rFonts w:ascii="Arial" w:eastAsia="Times New Roman" w:hAnsi="Arial" w:cs="Arial"/>
-          <w:color w:val="000000"/>
-        </w:rPr>
-        <w:t xml:space="preserve">), </w:t>
+        <w:t xml:space="preserve">(), </w:t>
       </w:r>
       <w:proofErr w:type="spellStart"/>
       <w:r>
@@ -2155,6 +3847,7 @@
           <w:rFonts w:ascii="Arial" w:eastAsia="Times New Roman" w:hAnsi="Arial" w:cs="Arial"/>
           <w:color w:val="000000"/>
         </w:rPr>
+        <w:lastRenderedPageBreak/>
         <w:t xml:space="preserve">        - </w:t>
       </w:r>
       <w:proofErr w:type="spellStart"/>
@@ -2597,7 +4290,7 @@
           <w:rFonts w:ascii="Arial" w:eastAsia="Times New Roman" w:hAnsi="Arial" w:cs="Arial"/>
           <w:color w:val="000000"/>
         </w:rPr>
-        <w:t>of(</w:t>
+        <w:t>of()</w:t>
       </w:r>
       <w:proofErr w:type="gramEnd"/>
       <w:r>
@@ -2605,7 +4298,7 @@
           <w:rFonts w:ascii="Arial" w:eastAsia="Times New Roman" w:hAnsi="Arial" w:cs="Arial"/>
           <w:color w:val="000000"/>
         </w:rPr>
-        <w:t xml:space="preserve">) </w:t>
+        <w:t xml:space="preserve"> </w:t>
       </w:r>
     </w:p>
     <w:p>
@@ -2950,7 +4643,7 @@
           <w:rFonts w:ascii="Arial" w:eastAsia="Times New Roman" w:hAnsi="Arial" w:cs="Arial"/>
           <w:color w:val="000000"/>
         </w:rPr>
-        <w:t xml:space="preserve">- used with </w:t>
+        <w:t xml:space="preserve">- </w:t>
       </w:r>
       <w:proofErr w:type="gramStart"/>
       <w:r>
@@ -2958,7 +4651,7 @@
           <w:rFonts w:ascii="Arial" w:eastAsia="Times New Roman" w:hAnsi="Arial" w:cs="Arial"/>
           <w:color w:val="000000"/>
         </w:rPr>
-        <w:t>plus(</w:t>
+        <w:t>used</w:t>
       </w:r>
       <w:proofErr w:type="gramEnd"/>
       <w:r>
@@ -2966,7 +4659,7 @@
           <w:rFonts w:ascii="Arial" w:eastAsia="Times New Roman" w:hAnsi="Arial" w:cs="Arial"/>
           <w:color w:val="000000"/>
         </w:rPr>
-        <w:t>) or minus()</w:t>
+        <w:t xml:space="preserve"> with plus() or minus()</w:t>
       </w:r>
     </w:p>
     <w:p>
@@ -3032,21 +4725,12 @@
         <w:t xml:space="preserve">- </w:t>
       </w:r>
       <w:proofErr w:type="spellStart"/>
-      <w:proofErr w:type="gramStart"/>
-      <w:r>
-        <w:rPr>
-          <w:rFonts w:ascii="Arial" w:eastAsia="Times New Roman" w:hAnsi="Arial" w:cs="Arial"/>
-          <w:color w:val="000000"/>
-        </w:rPr>
-        <w:t>java.time</w:t>
-      </w:r>
-      <w:proofErr w:type="gramEnd"/>
-      <w:r>
-        <w:rPr>
-          <w:rFonts w:ascii="Arial" w:eastAsia="Times New Roman" w:hAnsi="Arial" w:cs="Arial"/>
-          <w:color w:val="000000"/>
-        </w:rPr>
-        <w:t>.format</w:t>
+      <w:r>
+        <w:rPr>
+          <w:rFonts w:ascii="Arial" w:eastAsia="Times New Roman" w:hAnsi="Arial" w:cs="Arial"/>
+          <w:color w:val="000000"/>
+        </w:rPr>
+        <w:t>java.time.format</w:t>
       </w:r>
       <w:proofErr w:type="spellEnd"/>
     </w:p>
@@ -3084,7 +4768,7 @@
           <w:rFonts w:ascii="Arial" w:eastAsia="Times New Roman" w:hAnsi="Arial" w:cs="Arial"/>
           <w:color w:val="000000"/>
         </w:rPr>
-        <w:t xml:space="preserve">            - static </w:t>
+        <w:t xml:space="preserve">            - </w:t>
       </w:r>
       <w:proofErr w:type="gramStart"/>
       <w:r>
@@ -3092,7 +4776,7 @@
           <w:rFonts w:ascii="Arial" w:eastAsia="Times New Roman" w:hAnsi="Arial" w:cs="Arial"/>
           <w:color w:val="000000"/>
         </w:rPr>
-        <w:t>methods :</w:t>
+        <w:t>static</w:t>
       </w:r>
       <w:proofErr w:type="gramEnd"/>
       <w:r>
@@ -3100,7 +4784,7 @@
           <w:rFonts w:ascii="Arial" w:eastAsia="Times New Roman" w:hAnsi="Arial" w:cs="Arial"/>
           <w:color w:val="000000"/>
         </w:rPr>
-        <w:t xml:space="preserve"> </w:t>
+        <w:t xml:space="preserve"> methods : </w:t>
       </w:r>
       <w:proofErr w:type="spellStart"/>
       <w:r>
@@ -3211,15 +4895,30 @@
           <w:color w:val="000000"/>
         </w:rPr>
         <w:tab/>
-        <w:t xml:space="preserve">- a pattern: </w:t>
-      </w:r>
-      <w:proofErr w:type="spellStart"/>
+        <w:t xml:space="preserve">- </w:t>
+      </w:r>
       <w:proofErr w:type="gramStart"/>
       <w:r>
         <w:rPr>
           <w:rFonts w:ascii="Arial" w:eastAsia="Times New Roman" w:hAnsi="Arial" w:cs="Arial"/>
           <w:color w:val="000000"/>
         </w:rPr>
+        <w:t>a</w:t>
+      </w:r>
+      <w:proofErr w:type="gramEnd"/>
+      <w:r>
+        <w:rPr>
+          <w:rFonts w:ascii="Arial" w:eastAsia="Times New Roman" w:hAnsi="Arial" w:cs="Arial"/>
+          <w:color w:val="000000"/>
+        </w:rPr>
+        <w:t xml:space="preserve"> pattern: </w:t>
+      </w:r>
+      <w:proofErr w:type="spellStart"/>
+      <w:r>
+        <w:rPr>
+          <w:rFonts w:ascii="Arial" w:eastAsia="Times New Roman" w:hAnsi="Arial" w:cs="Arial"/>
+          <w:color w:val="000000"/>
+        </w:rPr>
         <w:t>ofPattern</w:t>
       </w:r>
       <w:proofErr w:type="spellEnd"/>
@@ -3228,15 +4927,7 @@
           <w:rFonts w:ascii="Arial" w:eastAsia="Times New Roman" w:hAnsi="Arial" w:cs="Arial"/>
           <w:color w:val="000000"/>
         </w:rPr>
-        <w:t>(</w:t>
-      </w:r>
-      <w:proofErr w:type="gramEnd"/>
-      <w:r>
-        <w:rPr>
-          <w:rFonts w:ascii="Arial" w:eastAsia="Times New Roman" w:hAnsi="Arial" w:cs="Arial"/>
-          <w:color w:val="000000"/>
-        </w:rPr>
-        <w:t>“</w:t>
+        <w:t>(“</w:t>
       </w:r>
       <w:proofErr w:type="spellStart"/>
       <w:r>
@@ -3330,7 +5021,6 @@
           <w:rFonts w:ascii="Arial" w:eastAsia="Times New Roman" w:hAnsi="Arial" w:cs="Arial"/>
           <w:color w:val="000000"/>
         </w:rPr>
-        <w:lastRenderedPageBreak/>
         <w:t xml:space="preserve">- call </w:t>
       </w:r>
       <w:proofErr w:type="gramStart"/>
@@ -3441,23 +5131,23 @@
           <w:rFonts w:ascii="Arial" w:eastAsia="Times New Roman" w:hAnsi="Arial" w:cs="Arial"/>
           <w:color w:val="000000"/>
         </w:rPr>
-        <w:t xml:space="preserve">- </w:t>
-      </w:r>
-      <w:proofErr w:type="gramStart"/>
-      <w:r>
-        <w:rPr>
-          <w:rFonts w:ascii="Arial" w:eastAsia="Times New Roman" w:hAnsi="Arial" w:cs="Arial"/>
-          <w:color w:val="000000"/>
-        </w:rPr>
-        <w:t>abs(</w:t>
-      </w:r>
-      <w:proofErr w:type="gramEnd"/>
-      <w:r>
-        <w:rPr>
-          <w:rFonts w:ascii="Arial" w:eastAsia="Times New Roman" w:hAnsi="Arial" w:cs="Arial"/>
-          <w:color w:val="000000"/>
-        </w:rPr>
-        <w:t xml:space="preserve">), ceil(), floor(), min(), max(), round(), random(), pow(), sqrt(), </w:t>
+        <w:t xml:space="preserve">- abs(), ceil(), floor(), min(), max(), round(), random(), pow(), </w:t>
+      </w:r>
+      <w:proofErr w:type="spellStart"/>
+      <w:r>
+        <w:rPr>
+          <w:rFonts w:ascii="Arial" w:eastAsia="Times New Roman" w:hAnsi="Arial" w:cs="Arial"/>
+          <w:color w:val="000000"/>
+        </w:rPr>
+        <w:t>sqrt</w:t>
+      </w:r>
+      <w:proofErr w:type="spellEnd"/>
+      <w:r>
+        <w:rPr>
+          <w:rFonts w:ascii="Arial" w:eastAsia="Times New Roman" w:hAnsi="Arial" w:cs="Arial"/>
+          <w:color w:val="000000"/>
+        </w:rPr>
+        <w:t xml:space="preserve">(), </w:t>
       </w:r>
       <w:proofErr w:type="spellStart"/>
       <w:r>
@@ -3512,23 +5202,7 @@
           <w:rFonts w:ascii="Arial" w:eastAsia="Times New Roman" w:hAnsi="Arial" w:cs="Arial"/>
           <w:color w:val="000000"/>
         </w:rPr>
-        <w:t xml:space="preserve">, </w:t>
-      </w:r>
-      <w:proofErr w:type="gramStart"/>
-      <w:r>
-        <w:rPr>
-          <w:rFonts w:ascii="Arial" w:eastAsia="Times New Roman" w:hAnsi="Arial" w:cs="Arial"/>
-          <w:color w:val="000000"/>
-        </w:rPr>
-        <w:t>exit(</w:t>
-      </w:r>
-      <w:proofErr w:type="gramEnd"/>
-      <w:r>
-        <w:rPr>
-          <w:rFonts w:ascii="Arial" w:eastAsia="Times New Roman" w:hAnsi="Arial" w:cs="Arial"/>
-          <w:color w:val="000000"/>
-        </w:rPr>
-        <w:t xml:space="preserve">), </w:t>
+        <w:t xml:space="preserve">, exit(), </w:t>
       </w:r>
       <w:proofErr w:type="spellStart"/>
       <w:r>
@@ -3577,7 +5251,6 @@
         <w:t xml:space="preserve">- </w:t>
       </w:r>
       <w:proofErr w:type="spellStart"/>
-      <w:proofErr w:type="gramStart"/>
       <w:r>
         <w:rPr>
           <w:rFonts w:ascii="Arial" w:eastAsia="Times New Roman" w:hAnsi="Arial" w:cs="Arial"/>
@@ -3591,15 +5264,7 @@
           <w:rFonts w:ascii="Arial" w:eastAsia="Times New Roman" w:hAnsi="Arial" w:cs="Arial"/>
           <w:color w:val="000000"/>
         </w:rPr>
-        <w:t>(</w:t>
-      </w:r>
-      <w:proofErr w:type="gramEnd"/>
-      <w:r>
-        <w:rPr>
-          <w:rFonts w:ascii="Arial" w:eastAsia="Times New Roman" w:hAnsi="Arial" w:cs="Arial"/>
-          <w:color w:val="000000"/>
-        </w:rPr>
-        <w:t xml:space="preserve">), </w:t>
+        <w:t xml:space="preserve">(), </w:t>
       </w:r>
       <w:proofErr w:type="spellStart"/>
       <w:r>
@@ -3648,7 +5313,6 @@
         <w:t xml:space="preserve">- </w:t>
       </w:r>
       <w:proofErr w:type="spellStart"/>
-      <w:proofErr w:type="gramStart"/>
       <w:r>
         <w:rPr>
           <w:rFonts w:ascii="Arial" w:eastAsia="Times New Roman" w:hAnsi="Arial" w:cs="Arial"/>
@@ -3662,15 +5326,7 @@
           <w:rFonts w:ascii="Arial" w:eastAsia="Times New Roman" w:hAnsi="Arial" w:cs="Arial"/>
           <w:color w:val="000000"/>
         </w:rPr>
-        <w:t>(</w:t>
-      </w:r>
-      <w:proofErr w:type="gramEnd"/>
-      <w:r>
-        <w:rPr>
-          <w:rFonts w:ascii="Arial" w:eastAsia="Times New Roman" w:hAnsi="Arial" w:cs="Arial"/>
-          <w:color w:val="000000"/>
-        </w:rPr>
-        <w:t>)</w:t>
+        <w:t>()</w:t>
       </w:r>
     </w:p>
     <w:p>
@@ -3700,23 +5356,7 @@
           <w:rFonts w:ascii="Arial" w:eastAsia="Times New Roman" w:hAnsi="Arial" w:cs="Arial"/>
           <w:color w:val="000000"/>
         </w:rPr>
-        <w:t xml:space="preserve">- </w:t>
-      </w:r>
-      <w:proofErr w:type="gramStart"/>
-      <w:r>
-        <w:rPr>
-          <w:rFonts w:ascii="Arial" w:eastAsia="Times New Roman" w:hAnsi="Arial" w:cs="Arial"/>
-          <w:color w:val="000000"/>
-        </w:rPr>
-        <w:t>length(</w:t>
-      </w:r>
-      <w:proofErr w:type="gramEnd"/>
-      <w:r>
-        <w:rPr>
-          <w:rFonts w:ascii="Arial" w:eastAsia="Times New Roman" w:hAnsi="Arial" w:cs="Arial"/>
-          <w:color w:val="000000"/>
-        </w:rPr>
-        <w:t xml:space="preserve">), </w:t>
+        <w:t xml:space="preserve">- length(), </w:t>
       </w:r>
       <w:proofErr w:type="spellStart"/>
       <w:r>
@@ -3849,23 +5489,7 @@
           <w:rFonts w:ascii="Arial" w:eastAsia="Times New Roman" w:hAnsi="Arial" w:cs="Arial"/>
           <w:color w:val="000000"/>
         </w:rPr>
-        <w:t xml:space="preserve">Strings in memory: immutable, new vs “”, == vs </w:t>
-      </w:r>
-      <w:proofErr w:type="gramStart"/>
-      <w:r>
-        <w:rPr>
-          <w:rFonts w:ascii="Arial" w:eastAsia="Times New Roman" w:hAnsi="Arial" w:cs="Arial"/>
-          <w:color w:val="000000"/>
-        </w:rPr>
-        <w:t>equals(</w:t>
-      </w:r>
-      <w:proofErr w:type="gramEnd"/>
-      <w:r>
-        <w:rPr>
-          <w:rFonts w:ascii="Arial" w:eastAsia="Times New Roman" w:hAnsi="Arial" w:cs="Arial"/>
-          <w:color w:val="000000"/>
-        </w:rPr>
-        <w:t xml:space="preserve">), </w:t>
+        <w:t xml:space="preserve">Strings in memory: immutable, new vs “”, == vs equals(), </w:t>
       </w:r>
     </w:p>
     <w:p>
@@ -3938,23 +5562,7 @@
           <w:rFonts w:ascii="Arial" w:eastAsia="Times New Roman" w:hAnsi="Arial" w:cs="Arial"/>
           <w:color w:val="000000"/>
         </w:rPr>
-        <w:t xml:space="preserve"> capacity, nothing; </w:t>
-      </w:r>
-      <w:proofErr w:type="gramStart"/>
-      <w:r>
-        <w:rPr>
-          <w:rFonts w:ascii="Arial" w:eastAsia="Times New Roman" w:hAnsi="Arial" w:cs="Arial"/>
-          <w:color w:val="000000"/>
-        </w:rPr>
-        <w:t>append(</w:t>
-      </w:r>
-      <w:proofErr w:type="gramEnd"/>
-      <w:r>
-        <w:rPr>
-          <w:rFonts w:ascii="Arial" w:eastAsia="Times New Roman" w:hAnsi="Arial" w:cs="Arial"/>
-          <w:color w:val="000000"/>
-        </w:rPr>
-        <w:t>), insert(), delete(), replace(), reverse(), substring() !!!, no trim()</w:t>
+        <w:t xml:space="preserve"> capacity, nothing; append(), insert(), delete(), replace(), reverse(), substring() !!!, no trim()</w:t>
       </w:r>
     </w:p>
     <w:p>
@@ -4125,6 +5733,7 @@
           <w:rFonts w:ascii="Arial" w:eastAsia="Times New Roman" w:hAnsi="Arial" w:cs="Arial"/>
           <w:color w:val="000000"/>
         </w:rPr>
+        <w:lastRenderedPageBreak/>
         <w:t>Nested try-catch blocks</w:t>
       </w:r>
     </w:p>
@@ -4727,23 +6336,7 @@
           <w:rFonts w:ascii="Arial" w:eastAsia="Times New Roman" w:hAnsi="Arial" w:cs="Arial"/>
           <w:color w:val="000000"/>
         </w:rPr>
-        <w:t xml:space="preserve"> (with </w:t>
-      </w:r>
-      <w:proofErr w:type="gramStart"/>
-      <w:r>
-        <w:rPr>
-          <w:rFonts w:ascii="Arial" w:eastAsia="Times New Roman" w:hAnsi="Arial" w:cs="Arial"/>
-          <w:color w:val="000000"/>
-        </w:rPr>
-        <w:t>_ ,</w:t>
-      </w:r>
-      <w:proofErr w:type="gramEnd"/>
-      <w:r>
-        <w:rPr>
-          <w:rFonts w:ascii="Arial" w:eastAsia="Times New Roman" w:hAnsi="Arial" w:cs="Arial"/>
-          <w:color w:val="000000"/>
-        </w:rPr>
-        <w:t xml:space="preserve"> +, - and base16)</w:t>
+        <w:t xml:space="preserve"> (with _ , +, - and base16)</w:t>
       </w:r>
     </w:p>
     <w:p>
@@ -5551,7 +7144,7 @@
 </file>
 
 <file path=word/numbering.xml><?xml version="1.0" encoding="utf-8"?>
-<w:numbering xmlns:wpc="http://schemas.microsoft.com/office/word/2010/wordprocessingCanvas" xmlns:cx="http://schemas.microsoft.com/office/drawing/2014/chartex" xmlns:cx1="http://schemas.microsoft.com/office/drawing/2015/9/8/chartex" xmlns:cx2="http://schemas.microsoft.com/office/drawing/2015/10/21/chartex" xmlns:cx3="http://schemas.microsoft.com/office/drawing/2016/5/9/chartex" xmlns:cx4="http://schemas.microsoft.com/office/drawing/2016/5/10/chartex" xmlns:cx5="http://schemas.microsoft.com/office/drawing/2016/5/11/chartex" xmlns:cx6="http://schemas.microsoft.com/office/drawing/2016/5/12/chartex" xmlns:cx7="http://schemas.microsoft.com/office/drawing/2016/5/13/chartex" xmlns:cx8="http://schemas.microsoft.com/office/drawing/2016/5/14/chartex" xmlns:mc="http://schemas.openxmlformats.org/markup-compatibility/2006" xmlns:aink="http://schemas.microsoft.com/office/drawing/2016/ink" xmlns:am3d="http://schemas.microsoft.com/office/drawing/2017/model3d" xmlns:o="urn:schemas-microsoft-com:office:office" xmlns:r="http://schemas.openxmlformats.org/officeDocument/2006/relationships" xmlns:m="http://schemas.openxmlformats.org/officeDocument/2006/math" xmlns:v="urn:schemas-microsoft-com:vml" xmlns:wp14="http://schemas.microsoft.com/office/word/2010/wordprocessingDrawing" xmlns:wp="http://schemas.openxmlformats.org/drawingml/2006/wordprocessingDrawing" xmlns:w10="urn:schemas-microsoft-com:office:word" xmlns:w="http://schemas.openxmlformats.org/wordprocessingml/2006/main" xmlns:w14="http://schemas.microsoft.com/office/word/2010/wordml" xmlns:w15="http://schemas.microsoft.com/office/word/2012/wordml" xmlns:w16cid="http://schemas.microsoft.com/office/word/2016/wordml/cid" xmlns:w16se="http://schemas.microsoft.com/office/word/2015/wordml/symex" xmlns:wpg="http://schemas.microsoft.com/office/word/2010/wordprocessingGroup" xmlns:wpi="http://schemas.microsoft.com/office/word/2010/wordprocessingInk" xmlns:wne="http://schemas.microsoft.com/office/word/2006/wordml" xmlns:wps="http://schemas.microsoft.com/office/word/2010/wordprocessingShape" mc:Ignorable="w14 w15 w16se w16cid wp14">
+<w:numbering xmlns:wpc="http://schemas.microsoft.com/office/word/2010/wordprocessingCanvas" xmlns:cx="http://schemas.microsoft.com/office/drawing/2014/chartex" xmlns:cx1="http://schemas.microsoft.com/office/drawing/2015/9/8/chartex" xmlns:mc="http://schemas.openxmlformats.org/markup-compatibility/2006" xmlns:o="urn:schemas-microsoft-com:office:office" xmlns:r="http://schemas.openxmlformats.org/officeDocument/2006/relationships" xmlns:m="http://schemas.openxmlformats.org/officeDocument/2006/math" xmlns:v="urn:schemas-microsoft-com:vml" xmlns:wp14="http://schemas.microsoft.com/office/word/2010/wordprocessingDrawing" xmlns:wp="http://schemas.openxmlformats.org/drawingml/2006/wordprocessingDrawing" xmlns:w10="urn:schemas-microsoft-com:office:word" xmlns:w="http://schemas.openxmlformats.org/wordprocessingml/2006/main" xmlns:w14="http://schemas.microsoft.com/office/word/2010/wordml" xmlns:w15="http://schemas.microsoft.com/office/word/2012/wordml" xmlns:w16se="http://schemas.microsoft.com/office/word/2015/wordml/symex" xmlns:wpg="http://schemas.microsoft.com/office/word/2010/wordprocessingGroup" xmlns:wpi="http://schemas.microsoft.com/office/word/2010/wordprocessingInk" xmlns:wne="http://schemas.microsoft.com/office/word/2006/wordml" xmlns:wps="http://schemas.microsoft.com/office/word/2010/wordprocessingShape" mc:Ignorable="w14 w15 w16se wp14">
   <w:abstractNum w:abstractNumId="0" w15:restartNumberingAfterBreak="0">
     <w:nsid w:val="00707A8D"/>
     <w:multiLevelType w:val="multilevel"/>
@@ -6447,6 +8040,155 @@
     </w:lvl>
   </w:abstractNum>
   <w:abstractNum w:abstractNumId="6" w15:restartNumberingAfterBreak="0">
+    <w:nsid w:val="0DC16A06"/>
+    <w:multiLevelType w:val="multilevel"/>
+    <w:tmpl w:val="6F8A6F7C"/>
+    <w:lvl w:ilvl="0">
+      <w:start w:val="1"/>
+      <w:numFmt w:val="bullet"/>
+      <w:lvlText w:val=""/>
+      <w:lvlJc w:val="left"/>
+      <w:pPr>
+        <w:tabs>
+          <w:tab w:val="num" w:pos="720"/>
+        </w:tabs>
+        <w:ind w:left="720" w:hanging="360"/>
+      </w:pPr>
+      <w:rPr>
+        <w:rFonts w:ascii="Symbol" w:hAnsi="Symbol" w:hint="default"/>
+        <w:sz w:val="20"/>
+      </w:rPr>
+    </w:lvl>
+    <w:lvl w:ilvl="1">
+      <w:start w:val="1"/>
+      <w:numFmt w:val="bullet"/>
+      <w:lvlText w:val="o"/>
+      <w:lvlJc w:val="left"/>
+      <w:pPr>
+        <w:tabs>
+          <w:tab w:val="num" w:pos="1440"/>
+        </w:tabs>
+        <w:ind w:left="1440" w:hanging="360"/>
+      </w:pPr>
+      <w:rPr>
+        <w:rFonts w:ascii="Courier New" w:hAnsi="Courier New" w:hint="default"/>
+        <w:sz w:val="20"/>
+      </w:rPr>
+    </w:lvl>
+    <w:lvl w:ilvl="2" w:tentative="1">
+      <w:start w:val="1"/>
+      <w:numFmt w:val="bullet"/>
+      <w:lvlText w:val=""/>
+      <w:lvlJc w:val="left"/>
+      <w:pPr>
+        <w:tabs>
+          <w:tab w:val="num" w:pos="2160"/>
+        </w:tabs>
+        <w:ind w:left="2160" w:hanging="360"/>
+      </w:pPr>
+      <w:rPr>
+        <w:rFonts w:ascii="Wingdings" w:hAnsi="Wingdings" w:hint="default"/>
+        <w:sz w:val="20"/>
+      </w:rPr>
+    </w:lvl>
+    <w:lvl w:ilvl="3" w:tentative="1">
+      <w:start w:val="1"/>
+      <w:numFmt w:val="bullet"/>
+      <w:lvlText w:val=""/>
+      <w:lvlJc w:val="left"/>
+      <w:pPr>
+        <w:tabs>
+          <w:tab w:val="num" w:pos="2880"/>
+        </w:tabs>
+        <w:ind w:left="2880" w:hanging="360"/>
+      </w:pPr>
+      <w:rPr>
+        <w:rFonts w:ascii="Wingdings" w:hAnsi="Wingdings" w:hint="default"/>
+        <w:sz w:val="20"/>
+      </w:rPr>
+    </w:lvl>
+    <w:lvl w:ilvl="4" w:tentative="1">
+      <w:start w:val="1"/>
+      <w:numFmt w:val="bullet"/>
+      <w:lvlText w:val=""/>
+      <w:lvlJc w:val="left"/>
+      <w:pPr>
+        <w:tabs>
+          <w:tab w:val="num" w:pos="3600"/>
+        </w:tabs>
+        <w:ind w:left="3600" w:hanging="360"/>
+      </w:pPr>
+      <w:rPr>
+        <w:rFonts w:ascii="Wingdings" w:hAnsi="Wingdings" w:hint="default"/>
+        <w:sz w:val="20"/>
+      </w:rPr>
+    </w:lvl>
+    <w:lvl w:ilvl="5" w:tentative="1">
+      <w:start w:val="1"/>
+      <w:numFmt w:val="bullet"/>
+      <w:lvlText w:val=""/>
+      <w:lvlJc w:val="left"/>
+      <w:pPr>
+        <w:tabs>
+          <w:tab w:val="num" w:pos="4320"/>
+        </w:tabs>
+        <w:ind w:left="4320" w:hanging="360"/>
+      </w:pPr>
+      <w:rPr>
+        <w:rFonts w:ascii="Wingdings" w:hAnsi="Wingdings" w:hint="default"/>
+        <w:sz w:val="20"/>
+      </w:rPr>
+    </w:lvl>
+    <w:lvl w:ilvl="6" w:tentative="1">
+      <w:start w:val="1"/>
+      <w:numFmt w:val="bullet"/>
+      <w:lvlText w:val=""/>
+      <w:lvlJc w:val="left"/>
+      <w:pPr>
+        <w:tabs>
+          <w:tab w:val="num" w:pos="5040"/>
+        </w:tabs>
+        <w:ind w:left="5040" w:hanging="360"/>
+      </w:pPr>
+      <w:rPr>
+        <w:rFonts w:ascii="Wingdings" w:hAnsi="Wingdings" w:hint="default"/>
+        <w:sz w:val="20"/>
+      </w:rPr>
+    </w:lvl>
+    <w:lvl w:ilvl="7" w:tentative="1">
+      <w:start w:val="1"/>
+      <w:numFmt w:val="bullet"/>
+      <w:lvlText w:val=""/>
+      <w:lvlJc w:val="left"/>
+      <w:pPr>
+        <w:tabs>
+          <w:tab w:val="num" w:pos="5760"/>
+        </w:tabs>
+        <w:ind w:left="5760" w:hanging="360"/>
+      </w:pPr>
+      <w:rPr>
+        <w:rFonts w:ascii="Wingdings" w:hAnsi="Wingdings" w:hint="default"/>
+        <w:sz w:val="20"/>
+      </w:rPr>
+    </w:lvl>
+    <w:lvl w:ilvl="8" w:tentative="1">
+      <w:start w:val="1"/>
+      <w:numFmt w:val="bullet"/>
+      <w:lvlText w:val=""/>
+      <w:lvlJc w:val="left"/>
+      <w:pPr>
+        <w:tabs>
+          <w:tab w:val="num" w:pos="6480"/>
+        </w:tabs>
+        <w:ind w:left="6480" w:hanging="360"/>
+      </w:pPr>
+      <w:rPr>
+        <w:rFonts w:ascii="Wingdings" w:hAnsi="Wingdings" w:hint="default"/>
+        <w:sz w:val="20"/>
+      </w:rPr>
+    </w:lvl>
+  </w:abstractNum>
+  <w:abstractNum w:abstractNumId="7" w15:restartNumberingAfterBreak="0">
     <w:nsid w:val="0F060C59"/>
     <w:multiLevelType w:val="multilevel"/>
     <w:tmpl w:val="C99AC332"/>
@@ -6595,7 +8337,7 @@
       </w:rPr>
     </w:lvl>
   </w:abstractNum>
-  <w:abstractNum w:abstractNumId="7" w15:restartNumberingAfterBreak="0">
+  <w:abstractNum w:abstractNumId="8" w15:restartNumberingAfterBreak="0">
     <w:nsid w:val="0FCE080E"/>
     <w:multiLevelType w:val="multilevel"/>
     <w:tmpl w:val="869462B6"/>
@@ -6744,7 +8486,7 @@
       </w:rPr>
     </w:lvl>
   </w:abstractNum>
-  <w:abstractNum w:abstractNumId="8" w15:restartNumberingAfterBreak="0">
+  <w:abstractNum w:abstractNumId="9" w15:restartNumberingAfterBreak="0">
     <w:nsid w:val="177D43A6"/>
     <w:multiLevelType w:val="multilevel"/>
     <w:tmpl w:val="17DA78C8"/>
@@ -6893,7 +8635,7 @@
       </w:rPr>
     </w:lvl>
   </w:abstractNum>
-  <w:abstractNum w:abstractNumId="9" w15:restartNumberingAfterBreak="0">
+  <w:abstractNum w:abstractNumId="10" w15:restartNumberingAfterBreak="0">
     <w:nsid w:val="1C4119CB"/>
     <w:multiLevelType w:val="multilevel"/>
     <w:tmpl w:val="7412608A"/>
@@ -7042,7 +8784,7 @@
       </w:rPr>
     </w:lvl>
   </w:abstractNum>
-  <w:abstractNum w:abstractNumId="10" w15:restartNumberingAfterBreak="0">
+  <w:abstractNum w:abstractNumId="11" w15:restartNumberingAfterBreak="0">
     <w:nsid w:val="29D3373F"/>
     <w:multiLevelType w:val="multilevel"/>
     <w:tmpl w:val="4B487CDA"/>
@@ -7191,7 +8933,7 @@
       </w:rPr>
     </w:lvl>
   </w:abstractNum>
-  <w:abstractNum w:abstractNumId="11" w15:restartNumberingAfterBreak="0">
+  <w:abstractNum w:abstractNumId="12" w15:restartNumberingAfterBreak="0">
     <w:nsid w:val="2E692AD4"/>
     <w:multiLevelType w:val="multilevel"/>
     <w:tmpl w:val="765ABD7E"/>
@@ -7340,7 +9082,7 @@
       </w:rPr>
     </w:lvl>
   </w:abstractNum>
-  <w:abstractNum w:abstractNumId="12" w15:restartNumberingAfterBreak="0">
+  <w:abstractNum w:abstractNumId="13" w15:restartNumberingAfterBreak="0">
     <w:nsid w:val="39D145AE"/>
     <w:multiLevelType w:val="multilevel"/>
     <w:tmpl w:val="C9B000AC"/>
@@ -7489,7 +9231,7 @@
       </w:rPr>
     </w:lvl>
   </w:abstractNum>
-  <w:abstractNum w:abstractNumId="13" w15:restartNumberingAfterBreak="0">
+  <w:abstractNum w:abstractNumId="14" w15:restartNumberingAfterBreak="0">
     <w:nsid w:val="3BC07907"/>
     <w:multiLevelType w:val="multilevel"/>
     <w:tmpl w:val="AF46840A"/>
@@ -7638,7 +9380,7 @@
       </w:rPr>
     </w:lvl>
   </w:abstractNum>
-  <w:abstractNum w:abstractNumId="14" w15:restartNumberingAfterBreak="0">
+  <w:abstractNum w:abstractNumId="15" w15:restartNumberingAfterBreak="0">
     <w:nsid w:val="723A61BA"/>
     <w:multiLevelType w:val="multilevel"/>
     <w:tmpl w:val="ED92BED8"/>
@@ -7788,10 +9530,10 @@
     </w:lvl>
   </w:abstractNum>
   <w:num w:numId="1">
-    <w:abstractNumId w:val="14"/>
+    <w:abstractNumId w:val="15"/>
   </w:num>
   <w:num w:numId="2">
-    <w:abstractNumId w:val="14"/>
+    <w:abstractNumId w:val="15"/>
     <w:lvlOverride w:ilvl="2">
       <w:lvl w:ilvl="2">
         <w:numFmt w:val="bullet"/>
@@ -7834,34 +9576,34 @@
     </w:lvlOverride>
   </w:num>
   <w:num w:numId="5">
-    <w:abstractNumId w:val="10"/>
+    <w:abstractNumId w:val="11"/>
   </w:num>
   <w:num w:numId="6">
     <w:abstractNumId w:val="4"/>
   </w:num>
   <w:num w:numId="7">
-    <w:abstractNumId w:val="9"/>
+    <w:abstractNumId w:val="10"/>
   </w:num>
   <w:num w:numId="8">
-    <w:abstractNumId w:val="6"/>
+    <w:abstractNumId w:val="7"/>
   </w:num>
   <w:num w:numId="9">
     <w:abstractNumId w:val="0"/>
   </w:num>
   <w:num w:numId="10">
-    <w:abstractNumId w:val="12"/>
+    <w:abstractNumId w:val="13"/>
   </w:num>
   <w:num w:numId="11">
     <w:abstractNumId w:val="1"/>
   </w:num>
   <w:num w:numId="12">
+    <w:abstractNumId w:val="9"/>
+  </w:num>
+  <w:num w:numId="13">
     <w:abstractNumId w:val="8"/>
   </w:num>
-  <w:num w:numId="13">
-    <w:abstractNumId w:val="7"/>
-  </w:num>
   <w:num w:numId="14">
-    <w:abstractNumId w:val="13"/>
+    <w:abstractNumId w:val="14"/>
   </w:num>
   <w:num w:numId="15">
     <w:abstractNumId w:val="5"/>
@@ -7887,16 +9629,39 @@
     </w:lvlOverride>
   </w:num>
   <w:num w:numId="17">
-    <w:abstractNumId w:val="11"/>
+    <w:abstractNumId w:val="12"/>
   </w:num>
   <w:num w:numId="18">
     <w:abstractNumId w:val="2"/>
+  </w:num>
+  <w:num w:numId="19">
+    <w:abstractNumId w:val="6"/>
+  </w:num>
+  <w:num w:numId="20">
+    <w:abstractNumId w:val="6"/>
+    <w:lvlOverride w:ilvl="1">
+      <w:lvl w:ilvl="1">
+        <w:numFmt w:val="bullet"/>
+        <w:lvlText w:val=""/>
+        <w:lvlJc w:val="left"/>
+        <w:pPr>
+          <w:tabs>
+            <w:tab w:val="num" w:pos="1440"/>
+          </w:tabs>
+          <w:ind w:left="1440" w:hanging="360"/>
+        </w:pPr>
+        <w:rPr>
+          <w:rFonts w:ascii="Symbol" w:hAnsi="Symbol" w:hint="default"/>
+          <w:sz w:val="20"/>
+        </w:rPr>
+      </w:lvl>
+    </w:lvlOverride>
   </w:num>
 </w:numbering>
 </file>
 
 <file path=word/styles.xml><?xml version="1.0" encoding="utf-8"?>
-<w:styles xmlns:mc="http://schemas.openxmlformats.org/markup-compatibility/2006" xmlns:r="http://schemas.openxmlformats.org/officeDocument/2006/relationships" xmlns:w="http://schemas.openxmlformats.org/wordprocessingml/2006/main" xmlns:w14="http://schemas.microsoft.com/office/word/2010/wordml" xmlns:w15="http://schemas.microsoft.com/office/word/2012/wordml" xmlns:w16cid="http://schemas.microsoft.com/office/word/2016/wordml/cid" xmlns:w16se="http://schemas.microsoft.com/office/word/2015/wordml/symex" mc:Ignorable="w14 w15 w16se w16cid">
+<w:styles xmlns:mc="http://schemas.openxmlformats.org/markup-compatibility/2006" xmlns:r="http://schemas.openxmlformats.org/officeDocument/2006/relationships" xmlns:w="http://schemas.openxmlformats.org/wordprocessingml/2006/main" xmlns:w14="http://schemas.microsoft.com/office/word/2010/wordml" xmlns:w15="http://schemas.microsoft.com/office/word/2012/wordml" xmlns:w16se="http://schemas.microsoft.com/office/word/2015/wordml/symex" mc:Ignorable="w14 w15 w16se">
   <w:docDefaults>
     <w:rPrDefault>
       <w:rPr>
@@ -7912,7 +9677,7 @@
       </w:pPr>
     </w:pPrDefault>
   </w:docDefaults>
-  <w:latentStyles w:defLockedState="0" w:defUIPriority="99" w:defSemiHidden="0" w:defUnhideWhenUsed="0" w:defQFormat="0" w:count="375">
+  <w:latentStyles w:defLockedState="0" w:defUIPriority="99" w:defSemiHidden="0" w:defUnhideWhenUsed="0" w:defQFormat="0" w:count="371">
     <w:lsdException w:name="Normal" w:uiPriority="0" w:qFormat="1"/>
     <w:lsdException w:name="heading 1" w:uiPriority="9" w:qFormat="1"/>
     <w:lsdException w:name="heading 2" w:semiHidden="1" w:uiPriority="9" w:unhideWhenUsed="1" w:qFormat="1"/>
@@ -8067,7 +9832,7 @@
     <w:lsdException w:name="Table Web 2" w:semiHidden="1" w:unhideWhenUsed="1"/>
     <w:lsdException w:name="Table Web 3" w:semiHidden="1" w:unhideWhenUsed="1"/>
     <w:lsdException w:name="Balloon Text" w:semiHidden="1" w:unhideWhenUsed="1"/>
-    <w:lsdException w:name="Table Grid" w:semiHidden="1" w:uiPriority="59" w:unhideWhenUsed="1"/>
+    <w:lsdException w:name="Table Grid" w:uiPriority="59"/>
     <w:lsdException w:name="Table Theme" w:semiHidden="1" w:unhideWhenUsed="1"/>
     <w:lsdException w:name="Placeholder Text" w:semiHidden="1"/>
     <w:lsdException w:name="No Spacing" w:uiPriority="1" w:qFormat="1"/>
@@ -8284,10 +10049,6 @@
     <w:lsdException w:name="List Table 5 Dark Accent 6" w:uiPriority="50"/>
     <w:lsdException w:name="List Table 6 Colorful Accent 6" w:uiPriority="51"/>
     <w:lsdException w:name="List Table 7 Colorful Accent 6" w:uiPriority="52"/>
-    <w:lsdException w:name="Mention" w:semiHidden="1" w:unhideWhenUsed="1"/>
-    <w:lsdException w:name="Smart Hyperlink" w:semiHidden="1" w:unhideWhenUsed="1"/>
-    <w:lsdException w:name="Hashtag" w:semiHidden="1" w:unhideWhenUsed="1"/>
-    <w:lsdException w:name="Unresolved Mention" w:semiHidden="1" w:unhideWhenUsed="1"/>
   </w:latentStyles>
   <w:style w:type="paragraph" w:default="1" w:styleId="Normal">
     <w:name w:val="Normal"/>

</xml_diff>